<commit_message>
✨Done : LOGBOOK WEEK 15
</commit_message>
<xml_diff>
--- a/logbook/TEMPLATE.docx
+++ b/logbook/TEMPLATE.docx
@@ -222,8 +222,18 @@
                 <w:sz w:val="20"/>
                 <w:szCs w:val="20"/>
               </w:rPr>
-              <w:t>19</w:t>
-            </w:r>
+              <w:t xml:space="preserve">1 </w:t>
+            </w:r>
+            <w:proofErr w:type="spellStart"/>
+            <w:proofErr w:type="gramStart"/>
+            <w:r>
+              <w:rPr>
+                <w:sz w:val="20"/>
+                <w:szCs w:val="20"/>
+              </w:rPr>
+              <w:t>Desember</w:t>
+            </w:r>
+            <w:proofErr w:type="spellEnd"/>
             <w:r>
               <w:rPr>
                 <w:sz w:val="20"/>
@@ -236,7 +246,7 @@
                 <w:sz w:val="20"/>
                 <w:szCs w:val="20"/>
               </w:rPr>
-              <w:t xml:space="preserve">November </w:t>
+              <w:t xml:space="preserve"> </w:t>
             </w:r>
             <w:r>
               <w:rPr>
@@ -245,6 +255,7 @@
               </w:rPr>
               <w:t>2024</w:t>
             </w:r>
+            <w:proofErr w:type="gramEnd"/>
           </w:p>
           <w:p>
             <w:pPr>
@@ -292,6 +303,228 @@
                 <w:lang w:val="sv-SE"/>
               </w:rPr>
             </w:pPr>
+            <w:proofErr w:type="spellStart"/>
+            <w:r>
+              <w:rPr>
+                <w:color w:val="000000"/>
+                <w:sz w:val="20"/>
+                <w:szCs w:val="20"/>
+                <w:lang w:val="sv-SE"/>
+              </w:rPr>
+              <w:t>A</w:t>
+            </w:r>
+            <w:r>
+              <w:rPr>
+                <w:color w:val="000000"/>
+                <w:sz w:val="20"/>
+                <w:szCs w:val="20"/>
+                <w:lang w:val="sv-SE"/>
+              </w:rPr>
+              <w:t>nalisa</w:t>
+            </w:r>
+            <w:proofErr w:type="spellEnd"/>
+            <w:r>
+              <w:rPr>
+                <w:color w:val="000000"/>
+                <w:sz w:val="20"/>
+                <w:szCs w:val="20"/>
+                <w:lang w:val="sv-SE"/>
+              </w:rPr>
+              <w:t xml:space="preserve"> </w:t>
+            </w:r>
+            <w:proofErr w:type="spellStart"/>
+            <w:r>
+              <w:rPr>
+                <w:color w:val="000000"/>
+                <w:sz w:val="20"/>
+                <w:szCs w:val="20"/>
+                <w:lang w:val="sv-SE"/>
+              </w:rPr>
+              <w:t>fungsi</w:t>
+            </w:r>
+            <w:proofErr w:type="spellEnd"/>
+            <w:r>
+              <w:rPr>
+                <w:color w:val="000000"/>
+                <w:sz w:val="20"/>
+                <w:szCs w:val="20"/>
+                <w:lang w:val="sv-SE"/>
+              </w:rPr>
+              <w:t xml:space="preserve"> </w:t>
+            </w:r>
+            <w:proofErr w:type="spellStart"/>
+            <w:r>
+              <w:rPr>
+                <w:color w:val="000000"/>
+                <w:sz w:val="20"/>
+                <w:szCs w:val="20"/>
+                <w:lang w:val="sv-SE"/>
+              </w:rPr>
+              <w:t>dht</w:t>
+            </w:r>
+            <w:proofErr w:type="spellEnd"/>
+            <w:r>
+              <w:rPr>
+                <w:color w:val="000000"/>
+                <w:sz w:val="20"/>
+                <w:szCs w:val="20"/>
+                <w:lang w:val="sv-SE"/>
+              </w:rPr>
+              <w:t xml:space="preserve"> 22 </w:t>
+            </w:r>
+            <w:proofErr w:type="spellStart"/>
+            <w:r>
+              <w:rPr>
+                <w:color w:val="000000"/>
+                <w:sz w:val="20"/>
+                <w:szCs w:val="20"/>
+                <w:lang w:val="sv-SE"/>
+              </w:rPr>
+              <w:t>untuk</w:t>
+            </w:r>
+            <w:proofErr w:type="spellEnd"/>
+            <w:r>
+              <w:rPr>
+                <w:color w:val="000000"/>
+                <w:sz w:val="20"/>
+                <w:szCs w:val="20"/>
+                <w:lang w:val="sv-SE"/>
+              </w:rPr>
+              <w:t xml:space="preserve"> </w:t>
+            </w:r>
+            <w:proofErr w:type="spellStart"/>
+            <w:r>
+              <w:rPr>
+                <w:color w:val="000000"/>
+                <w:sz w:val="20"/>
+                <w:szCs w:val="20"/>
+                <w:lang w:val="sv-SE"/>
+              </w:rPr>
+              <w:t>kontrol</w:t>
+            </w:r>
+            <w:proofErr w:type="spellEnd"/>
+            <w:r>
+              <w:rPr>
+                <w:color w:val="000000"/>
+                <w:sz w:val="20"/>
+                <w:szCs w:val="20"/>
+                <w:lang w:val="sv-SE"/>
+              </w:rPr>
+              <w:t xml:space="preserve"> </w:t>
+            </w:r>
+            <w:proofErr w:type="spellStart"/>
+            <w:r>
+              <w:rPr>
+                <w:color w:val="000000"/>
+                <w:sz w:val="20"/>
+                <w:szCs w:val="20"/>
+                <w:lang w:val="sv-SE"/>
+              </w:rPr>
+              <w:t>pendingin</w:t>
+            </w:r>
+            <w:proofErr w:type="spellEnd"/>
+            <w:r>
+              <w:rPr>
+                <w:color w:val="000000"/>
+                <w:sz w:val="20"/>
+                <w:szCs w:val="20"/>
+                <w:lang w:val="sv-SE"/>
+              </w:rPr>
+              <w:t xml:space="preserve"> </w:t>
+            </w:r>
+            <w:proofErr w:type="spellStart"/>
+            <w:r>
+              <w:rPr>
+                <w:color w:val="000000"/>
+                <w:sz w:val="20"/>
+                <w:szCs w:val="20"/>
+                <w:lang w:val="sv-SE"/>
+              </w:rPr>
+              <w:t>ruangan</w:t>
+            </w:r>
+            <w:proofErr w:type="spellEnd"/>
+          </w:p>
+          <w:p>
+            <w:pPr>
+              <w:numPr>
+                <w:ilvl w:val="0"/>
+                <w:numId w:val="3"/>
+              </w:numPr>
+              <w:pBdr>
+                <w:top w:val="nil"/>
+                <w:left w:val="nil"/>
+                <w:bottom w:val="nil"/>
+                <w:right w:val="nil"/>
+                <w:between w:val="nil"/>
+              </w:pBdr>
+              <w:spacing w:line="276" w:lineRule="auto"/>
+              <w:rPr>
+                <w:color w:val="000000"/>
+                <w:sz w:val="20"/>
+                <w:szCs w:val="20"/>
+                <w:lang w:val="sv-SE"/>
+              </w:rPr>
+            </w:pPr>
+            <w:proofErr w:type="spellStart"/>
+            <w:r>
+              <w:rPr>
+                <w:color w:val="000000"/>
+                <w:sz w:val="20"/>
+                <w:szCs w:val="20"/>
+                <w:lang w:val="sv-SE"/>
+              </w:rPr>
+              <w:t>Kalibrasi</w:t>
+            </w:r>
+            <w:proofErr w:type="spellEnd"/>
+            <w:r>
+              <w:rPr>
+                <w:color w:val="000000"/>
+                <w:sz w:val="20"/>
+                <w:szCs w:val="20"/>
+                <w:lang w:val="sv-SE"/>
+              </w:rPr>
+              <w:t xml:space="preserve"> </w:t>
+            </w:r>
+            <w:proofErr w:type="gramStart"/>
+            <w:r>
+              <w:rPr>
+                <w:color w:val="000000"/>
+                <w:sz w:val="20"/>
+                <w:szCs w:val="20"/>
+                <w:lang w:val="sv-SE"/>
+              </w:rPr>
+              <w:t>dan</w:t>
+            </w:r>
+            <w:proofErr w:type="gramEnd"/>
+            <w:r>
+              <w:rPr>
+                <w:color w:val="000000"/>
+                <w:sz w:val="20"/>
+                <w:szCs w:val="20"/>
+                <w:lang w:val="sv-SE"/>
+              </w:rPr>
+              <w:t xml:space="preserve"> </w:t>
+            </w:r>
+            <w:proofErr w:type="spellStart"/>
+            <w:r>
+              <w:rPr>
+                <w:color w:val="000000"/>
+                <w:sz w:val="20"/>
+                <w:szCs w:val="20"/>
+                <w:lang w:val="sv-SE"/>
+              </w:rPr>
+              <w:t>memperbaiki</w:t>
+            </w:r>
+            <w:proofErr w:type="spellEnd"/>
+            <w:r>
+              <w:rPr>
+                <w:color w:val="000000"/>
+                <w:sz w:val="20"/>
+                <w:szCs w:val="20"/>
+                <w:lang w:val="sv-SE"/>
+              </w:rPr>
+              <w:t xml:space="preserve"> EKF</w:t>
+            </w:r>
           </w:p>
         </w:tc>
         <w:tc>
@@ -312,6 +545,121 @@
                 <w:lang w:val="sv-SE"/>
               </w:rPr>
             </w:pPr>
+            <w:r>
+              <w:rPr>
+                <w:noProof/>
+              </w:rPr>
+              <w:drawing>
+                <wp:inline distT="0" distB="0" distL="0" distR="0" wp14:anchorId="6ED2219A" wp14:editId="151312C7">
+                  <wp:extent cx="1965325" cy="1111885"/>
+                  <wp:effectExtent l="0" t="0" r="0" b="0"/>
+                  <wp:docPr id="1356512504" name="Picture 4"/>
+                  <wp:cNvGraphicFramePr>
+                    <a:graphicFrameLocks xmlns:a="http://schemas.openxmlformats.org/drawingml/2006/main" noChangeAspect="1"/>
+                  </wp:cNvGraphicFramePr>
+                  <a:graphic xmlns:a="http://schemas.openxmlformats.org/drawingml/2006/main">
+                    <a:graphicData uri="http://schemas.openxmlformats.org/drawingml/2006/picture">
+                      <pic:pic xmlns:pic="http://schemas.openxmlformats.org/drawingml/2006/picture">
+                        <pic:nvPicPr>
+                          <pic:cNvPr id="0" name="Picture 1"/>
+                          <pic:cNvPicPr>
+                            <a:picLocks noChangeAspect="1" noChangeArrowheads="1"/>
+                          </pic:cNvPicPr>
+                        </pic:nvPicPr>
+                        <pic:blipFill>
+                          <a:blip r:embed="rId8" cstate="print">
+                            <a:extLst>
+                              <a:ext uri="{28A0092B-C50C-407E-A947-70E740481C1C}">
+                                <a14:useLocalDpi xmlns:a14="http://schemas.microsoft.com/office/drawing/2010/main" val="0"/>
+                              </a:ext>
+                            </a:extLst>
+                          </a:blip>
+                          <a:srcRect/>
+                          <a:stretch>
+                            <a:fillRect/>
+                          </a:stretch>
+                        </pic:blipFill>
+                        <pic:spPr bwMode="auto">
+                          <a:xfrm>
+                            <a:off x="0" y="0"/>
+                            <a:ext cx="1965325" cy="1111885"/>
+                          </a:xfrm>
+                          <a:prstGeom prst="rect">
+                            <a:avLst/>
+                          </a:prstGeom>
+                          <a:noFill/>
+                          <a:ln>
+                            <a:noFill/>
+                          </a:ln>
+                        </pic:spPr>
+                      </pic:pic>
+                    </a:graphicData>
+                  </a:graphic>
+                </wp:inline>
+              </w:drawing>
+            </w:r>
+          </w:p>
+          <w:p>
+            <w:pPr>
+              <w:rPr>
+                <w:sz w:val="20"/>
+                <w:szCs w:val="20"/>
+                <w:lang w:val="sv-SE"/>
+              </w:rPr>
+            </w:pPr>
+            <w:r>
+              <w:rPr>
+                <w:noProof/>
+              </w:rPr>
+              <w:drawing>
+                <wp:inline distT="0" distB="0" distL="0" distR="0" wp14:anchorId="3E35CC8F" wp14:editId="0D8727EB">
+                  <wp:extent cx="1965325" cy="1226820"/>
+                  <wp:effectExtent l="0" t="0" r="0" b="0"/>
+                  <wp:docPr id="1230260964" name="Picture 6"/>
+                  <wp:cNvGraphicFramePr>
+                    <a:graphicFrameLocks xmlns:a="http://schemas.openxmlformats.org/drawingml/2006/main" noChangeAspect="1"/>
+                  </wp:cNvGraphicFramePr>
+                  <a:graphic xmlns:a="http://schemas.openxmlformats.org/drawingml/2006/main">
+                    <a:graphicData uri="http://schemas.openxmlformats.org/drawingml/2006/picture">
+                      <pic:pic xmlns:pic="http://schemas.openxmlformats.org/drawingml/2006/picture">
+                        <pic:nvPicPr>
+                          <pic:cNvPr id="0" name="Picture 8"/>
+                          <pic:cNvPicPr>
+                            <a:picLocks noChangeAspect="1" noChangeArrowheads="1"/>
+                          </pic:cNvPicPr>
+                        </pic:nvPicPr>
+                        <pic:blipFill>
+                          <a:blip r:embed="rId9" cstate="print">
+                            <a:extLst>
+                              <a:ext uri="{28A0092B-C50C-407E-A947-70E740481C1C}">
+                                <a14:useLocalDpi xmlns:a14="http://schemas.microsoft.com/office/drawing/2010/main" val="0"/>
+                              </a:ext>
+                            </a:extLst>
+                          </a:blip>
+                          <a:srcRect/>
+                          <a:stretch>
+                            <a:fillRect/>
+                          </a:stretch>
+                        </pic:blipFill>
+                        <pic:spPr bwMode="auto">
+                          <a:xfrm>
+                            <a:off x="0" y="0"/>
+                            <a:ext cx="1965325" cy="1226820"/>
+                          </a:xfrm>
+                          <a:prstGeom prst="rect">
+                            <a:avLst/>
+                          </a:prstGeom>
+                          <a:noFill/>
+                          <a:ln>
+                            <a:noFill/>
+                          </a:ln>
+                        </pic:spPr>
+                      </pic:pic>
+                    </a:graphicData>
+                  </a:graphic>
+                </wp:inline>
+              </w:drawing>
+            </w:r>
           </w:p>
         </w:tc>
         <w:tc>
@@ -373,7 +721,30 @@
                 <w:sz w:val="20"/>
                 <w:szCs w:val="20"/>
               </w:rPr>
-              <w:t xml:space="preserve">20 November </w:t>
+              <w:t>2</w:t>
+            </w:r>
+            <w:r>
+              <w:rPr>
+                <w:sz w:val="20"/>
+                <w:szCs w:val="20"/>
+              </w:rPr>
+              <w:t xml:space="preserve"> </w:t>
+            </w:r>
+            <w:proofErr w:type="spellStart"/>
+            <w:r>
+              <w:rPr>
+                <w:sz w:val="20"/>
+                <w:szCs w:val="20"/>
+              </w:rPr>
+              <w:t>Desember</w:t>
+            </w:r>
+            <w:proofErr w:type="spellEnd"/>
+            <w:r>
+              <w:rPr>
+                <w:sz w:val="20"/>
+                <w:szCs w:val="20"/>
+              </w:rPr>
+              <w:t xml:space="preserve"> </w:t>
             </w:r>
             <w:r>
               <w:rPr>
@@ -426,8 +797,331 @@
                 <w:color w:val="000000"/>
                 <w:sz w:val="20"/>
                 <w:szCs w:val="20"/>
-              </w:rPr>
-            </w:pPr>
+                <w:lang w:val="sv-SE"/>
+              </w:rPr>
+            </w:pPr>
+            <w:proofErr w:type="spellStart"/>
+            <w:r>
+              <w:rPr>
+                <w:color w:val="000000"/>
+                <w:sz w:val="20"/>
+                <w:szCs w:val="20"/>
+                <w:lang w:val="sv-SE"/>
+              </w:rPr>
+              <w:t>Belajar</w:t>
+            </w:r>
+            <w:proofErr w:type="spellEnd"/>
+            <w:r>
+              <w:rPr>
+                <w:color w:val="000000"/>
+                <w:sz w:val="20"/>
+                <w:szCs w:val="20"/>
+                <w:lang w:val="sv-SE"/>
+              </w:rPr>
+              <w:t xml:space="preserve"> </w:t>
+            </w:r>
+            <w:proofErr w:type="spellStart"/>
+            <w:r>
+              <w:rPr>
+                <w:color w:val="000000"/>
+                <w:sz w:val="20"/>
+                <w:szCs w:val="20"/>
+                <w:lang w:val="sv-SE"/>
+              </w:rPr>
+              <w:t>mengenai</w:t>
+            </w:r>
+            <w:proofErr w:type="spellEnd"/>
+            <w:r>
+              <w:rPr>
+                <w:color w:val="000000"/>
+                <w:sz w:val="20"/>
+                <w:szCs w:val="20"/>
+                <w:lang w:val="sv-SE"/>
+              </w:rPr>
+              <w:t xml:space="preserve"> </w:t>
+            </w:r>
+            <w:proofErr w:type="spellStart"/>
+            <w:r>
+              <w:rPr>
+                <w:color w:val="000000"/>
+                <w:sz w:val="20"/>
+                <w:szCs w:val="20"/>
+                <w:lang w:val="sv-SE"/>
+              </w:rPr>
+              <w:t>kalkulasi</w:t>
+            </w:r>
+            <w:proofErr w:type="spellEnd"/>
+            <w:r>
+              <w:rPr>
+                <w:color w:val="000000"/>
+                <w:sz w:val="20"/>
+                <w:szCs w:val="20"/>
+                <w:lang w:val="sv-SE"/>
+              </w:rPr>
+              <w:t xml:space="preserve"> </w:t>
+            </w:r>
+            <w:proofErr w:type="spellStart"/>
+            <w:r>
+              <w:rPr>
+                <w:color w:val="000000"/>
+                <w:sz w:val="20"/>
+                <w:szCs w:val="20"/>
+                <w:lang w:val="sv-SE"/>
+              </w:rPr>
+              <w:t>richter</w:t>
+            </w:r>
+            <w:proofErr w:type="spellEnd"/>
+            <w:r>
+              <w:rPr>
+                <w:color w:val="000000"/>
+                <w:sz w:val="20"/>
+                <w:szCs w:val="20"/>
+                <w:lang w:val="sv-SE"/>
+              </w:rPr>
+              <w:t xml:space="preserve"> </w:t>
+            </w:r>
+            <w:proofErr w:type="gramStart"/>
+            <w:r>
+              <w:rPr>
+                <w:color w:val="000000"/>
+                <w:sz w:val="20"/>
+                <w:szCs w:val="20"/>
+                <w:lang w:val="sv-SE"/>
+              </w:rPr>
+              <w:t>d</w:t>
+            </w:r>
+            <w:r>
+              <w:rPr>
+                <w:color w:val="000000"/>
+                <w:sz w:val="20"/>
+                <w:szCs w:val="20"/>
+                <w:lang w:val="sv-SE"/>
+              </w:rPr>
+              <w:t>an</w:t>
+            </w:r>
+            <w:proofErr w:type="gramEnd"/>
+            <w:r>
+              <w:rPr>
+                <w:color w:val="000000"/>
+                <w:sz w:val="20"/>
+                <w:szCs w:val="20"/>
+                <w:lang w:val="sv-SE"/>
+              </w:rPr>
+              <w:t xml:space="preserve"> </w:t>
+            </w:r>
+            <w:proofErr w:type="spellStart"/>
+            <w:r>
+              <w:rPr>
+                <w:color w:val="000000"/>
+                <w:sz w:val="20"/>
+                <w:szCs w:val="20"/>
+                <w:lang w:val="sv-SE"/>
+              </w:rPr>
+              <w:t>magnitudo</w:t>
+            </w:r>
+            <w:proofErr w:type="spellEnd"/>
+          </w:p>
+          <w:p>
+            <w:pPr>
+              <w:numPr>
+                <w:ilvl w:val="0"/>
+                <w:numId w:val="4"/>
+              </w:numPr>
+              <w:pBdr>
+                <w:top w:val="nil"/>
+                <w:left w:val="nil"/>
+                <w:bottom w:val="nil"/>
+                <w:right w:val="nil"/>
+                <w:between w:val="nil"/>
+              </w:pBdr>
+              <w:spacing w:line="276" w:lineRule="auto"/>
+              <w:rPr>
+                <w:color w:val="000000"/>
+                <w:sz w:val="20"/>
+                <w:szCs w:val="20"/>
+                <w:lang w:val="sv-SE"/>
+              </w:rPr>
+            </w:pPr>
+            <w:proofErr w:type="spellStart"/>
+            <w:r>
+              <w:rPr>
+                <w:color w:val="000000"/>
+                <w:sz w:val="20"/>
+                <w:szCs w:val="20"/>
+                <w:lang w:val="sv-SE"/>
+              </w:rPr>
+              <w:t>R</w:t>
+            </w:r>
+            <w:r>
+              <w:rPr>
+                <w:color w:val="000000"/>
+                <w:sz w:val="20"/>
+                <w:szCs w:val="20"/>
+                <w:lang w:val="sv-SE"/>
+              </w:rPr>
+              <w:t>set</w:t>
+            </w:r>
+            <w:proofErr w:type="spellEnd"/>
+            <w:r>
+              <w:rPr>
+                <w:color w:val="000000"/>
+                <w:sz w:val="20"/>
+                <w:szCs w:val="20"/>
+                <w:lang w:val="sv-SE"/>
+              </w:rPr>
+              <w:t xml:space="preserve"> analog </w:t>
+            </w:r>
+            <w:proofErr w:type="spellStart"/>
+            <w:r>
+              <w:rPr>
+                <w:color w:val="000000"/>
+                <w:sz w:val="20"/>
+                <w:szCs w:val="20"/>
+                <w:lang w:val="sv-SE"/>
+              </w:rPr>
+              <w:t>device</w:t>
+            </w:r>
+            <w:proofErr w:type="spellEnd"/>
+            <w:r>
+              <w:rPr>
+                <w:color w:val="000000"/>
+                <w:sz w:val="20"/>
+                <w:szCs w:val="20"/>
+                <w:lang w:val="sv-SE"/>
+              </w:rPr>
+              <w:t xml:space="preserve">, minimum </w:t>
+            </w:r>
+            <w:proofErr w:type="spellStart"/>
+            <w:r>
+              <w:rPr>
+                <w:color w:val="000000"/>
+                <w:sz w:val="20"/>
+                <w:szCs w:val="20"/>
+                <w:lang w:val="sv-SE"/>
+              </w:rPr>
+              <w:t>sistem</w:t>
+            </w:r>
+            <w:proofErr w:type="spellEnd"/>
+            <w:r>
+              <w:rPr>
+                <w:color w:val="000000"/>
+                <w:sz w:val="20"/>
+                <w:szCs w:val="20"/>
+                <w:lang w:val="sv-SE"/>
+              </w:rPr>
+              <w:t xml:space="preserve"> </w:t>
+            </w:r>
+            <w:proofErr w:type="spellStart"/>
+            <w:r>
+              <w:rPr>
+                <w:color w:val="000000"/>
+                <w:sz w:val="20"/>
+                <w:szCs w:val="20"/>
+                <w:lang w:val="sv-SE"/>
+              </w:rPr>
+              <w:t>code</w:t>
+            </w:r>
+            <w:proofErr w:type="spellEnd"/>
+            <w:r>
+              <w:rPr>
+                <w:color w:val="000000"/>
+                <w:sz w:val="20"/>
+                <w:szCs w:val="20"/>
+                <w:lang w:val="sv-SE"/>
+              </w:rPr>
+              <w:t xml:space="preserve">, </w:t>
+            </w:r>
+            <w:proofErr w:type="spellStart"/>
+            <w:r>
+              <w:rPr>
+                <w:color w:val="000000"/>
+                <w:sz w:val="20"/>
+                <w:szCs w:val="20"/>
+                <w:lang w:val="sv-SE"/>
+              </w:rPr>
+              <w:t>untuk</w:t>
+            </w:r>
+            <w:proofErr w:type="spellEnd"/>
+            <w:r>
+              <w:rPr>
+                <w:color w:val="000000"/>
+                <w:sz w:val="20"/>
+                <w:szCs w:val="20"/>
+                <w:lang w:val="sv-SE"/>
+              </w:rPr>
+              <w:t xml:space="preserve"> </w:t>
+            </w:r>
+            <w:proofErr w:type="spellStart"/>
+            <w:r>
+              <w:rPr>
+                <w:color w:val="000000"/>
+                <w:sz w:val="20"/>
+                <w:szCs w:val="20"/>
+                <w:lang w:val="sv-SE"/>
+              </w:rPr>
+              <w:t>proses</w:t>
+            </w:r>
+            <w:proofErr w:type="spellEnd"/>
+            <w:r>
+              <w:rPr>
+                <w:color w:val="000000"/>
+                <w:sz w:val="20"/>
+                <w:szCs w:val="20"/>
+                <w:lang w:val="sv-SE"/>
+              </w:rPr>
+              <w:t xml:space="preserve"> </w:t>
+            </w:r>
+            <w:proofErr w:type="spellStart"/>
+            <w:r>
+              <w:rPr>
+                <w:color w:val="000000"/>
+                <w:sz w:val="20"/>
+                <w:szCs w:val="20"/>
+                <w:lang w:val="sv-SE"/>
+              </w:rPr>
+              <w:t>deteksi</w:t>
+            </w:r>
+            <w:proofErr w:type="spellEnd"/>
+            <w:r>
+              <w:rPr>
+                <w:color w:val="000000"/>
+                <w:sz w:val="20"/>
+                <w:szCs w:val="20"/>
+                <w:lang w:val="sv-SE"/>
+              </w:rPr>
+              <w:t xml:space="preserve"> </w:t>
+            </w:r>
+            <w:proofErr w:type="gramStart"/>
+            <w:r>
+              <w:rPr>
+                <w:color w:val="000000"/>
+                <w:sz w:val="20"/>
+                <w:szCs w:val="20"/>
+                <w:lang w:val="sv-SE"/>
+              </w:rPr>
+              <w:t>dan</w:t>
+            </w:r>
+            <w:proofErr w:type="gramEnd"/>
+            <w:r>
+              <w:rPr>
+                <w:color w:val="000000"/>
+                <w:sz w:val="20"/>
+                <w:szCs w:val="20"/>
+                <w:lang w:val="sv-SE"/>
+              </w:rPr>
+              <w:t xml:space="preserve"> </w:t>
+            </w:r>
+            <w:proofErr w:type="spellStart"/>
+            <w:r>
+              <w:rPr>
+                <w:color w:val="000000"/>
+                <w:sz w:val="20"/>
+                <w:szCs w:val="20"/>
+                <w:lang w:val="sv-SE"/>
+              </w:rPr>
+              <w:t>penskalaan</w:t>
+            </w:r>
+            <w:proofErr w:type="spellEnd"/>
           </w:p>
         </w:tc>
         <w:tc>
@@ -445,8 +1139,124 @@
               <w:rPr>
                 <w:sz w:val="20"/>
                 <w:szCs w:val="20"/>
-              </w:rPr>
-            </w:pPr>
+                <w:lang w:val="sv-SE"/>
+              </w:rPr>
+            </w:pPr>
+            <w:r>
+              <w:rPr>
+                <w:noProof/>
+              </w:rPr>
+              <w:drawing>
+                <wp:inline distT="0" distB="0" distL="0" distR="0" wp14:anchorId="51BEA043" wp14:editId="434A1EAA">
+                  <wp:extent cx="1965325" cy="1226820"/>
+                  <wp:effectExtent l="0" t="0" r="0" b="0"/>
+                  <wp:docPr id="1906973072" name="Picture 8"/>
+                  <wp:cNvGraphicFramePr>
+                    <a:graphicFrameLocks xmlns:a="http://schemas.openxmlformats.org/drawingml/2006/main" noChangeAspect="1"/>
+                  </wp:cNvGraphicFramePr>
+                  <a:graphic xmlns:a="http://schemas.openxmlformats.org/drawingml/2006/main">
+                    <a:graphicData uri="http://schemas.openxmlformats.org/drawingml/2006/picture">
+                      <pic:pic xmlns:pic="http://schemas.openxmlformats.org/drawingml/2006/picture">
+                        <pic:nvPicPr>
+                          <pic:cNvPr id="0" name="Picture 12"/>
+                          <pic:cNvPicPr>
+                            <a:picLocks noChangeAspect="1" noChangeArrowheads="1"/>
+                          </pic:cNvPicPr>
+                        </pic:nvPicPr>
+                        <pic:blipFill>
+                          <a:blip r:embed="rId10" cstate="print">
+                            <a:extLst>
+                              <a:ext uri="{28A0092B-C50C-407E-A947-70E740481C1C}">
+                                <a14:useLocalDpi xmlns:a14="http://schemas.microsoft.com/office/drawing/2010/main" val="0"/>
+                              </a:ext>
+                            </a:extLst>
+                          </a:blip>
+                          <a:srcRect/>
+                          <a:stretch>
+                            <a:fillRect/>
+                          </a:stretch>
+                        </pic:blipFill>
+                        <pic:spPr bwMode="auto">
+                          <a:xfrm>
+                            <a:off x="0" y="0"/>
+                            <a:ext cx="1965325" cy="1226820"/>
+                          </a:xfrm>
+                          <a:prstGeom prst="rect">
+                            <a:avLst/>
+                          </a:prstGeom>
+                          <a:noFill/>
+                          <a:ln>
+                            <a:noFill/>
+                          </a:ln>
+                        </pic:spPr>
+                      </pic:pic>
+                    </a:graphicData>
+                  </a:graphic>
+                </wp:inline>
+              </w:drawing>
+            </w:r>
+          </w:p>
+          <w:p>
+            <w:pPr>
+              <w:rPr>
+                <w:sz w:val="20"/>
+                <w:szCs w:val="20"/>
+                <w:lang w:val="sv-SE"/>
+              </w:rPr>
+            </w:pPr>
+            <w:r>
+              <w:rPr>
+                <w:noProof/>
+              </w:rPr>
+              <w:drawing>
+                <wp:inline distT="0" distB="0" distL="0" distR="0" wp14:anchorId="23989799" wp14:editId="5BB17E60">
+                  <wp:extent cx="1965325" cy="1226820"/>
+                  <wp:effectExtent l="0" t="0" r="0" b="0"/>
+                  <wp:docPr id="1738794850" name="Picture 9"/>
+                  <wp:cNvGraphicFramePr>
+                    <a:graphicFrameLocks xmlns:a="http://schemas.openxmlformats.org/drawingml/2006/main" noChangeAspect="1"/>
+                  </wp:cNvGraphicFramePr>
+                  <a:graphic xmlns:a="http://schemas.openxmlformats.org/drawingml/2006/main">
+                    <a:graphicData uri="http://schemas.openxmlformats.org/drawingml/2006/picture">
+                      <pic:pic xmlns:pic="http://schemas.openxmlformats.org/drawingml/2006/picture">
+                        <pic:nvPicPr>
+                          <pic:cNvPr id="0" name="Picture 14"/>
+                          <pic:cNvPicPr>
+                            <a:picLocks noChangeAspect="1" noChangeArrowheads="1"/>
+                          </pic:cNvPicPr>
+                        </pic:nvPicPr>
+                        <pic:blipFill>
+                          <a:blip r:embed="rId11" cstate="print">
+                            <a:extLst>
+                              <a:ext uri="{28A0092B-C50C-407E-A947-70E740481C1C}">
+                                <a14:useLocalDpi xmlns:a14="http://schemas.microsoft.com/office/drawing/2010/main" val="0"/>
+                              </a:ext>
+                            </a:extLst>
+                          </a:blip>
+                          <a:srcRect/>
+                          <a:stretch>
+                            <a:fillRect/>
+                          </a:stretch>
+                        </pic:blipFill>
+                        <pic:spPr bwMode="auto">
+                          <a:xfrm>
+                            <a:off x="0" y="0"/>
+                            <a:ext cx="1965325" cy="1226820"/>
+                          </a:xfrm>
+                          <a:prstGeom prst="rect">
+                            <a:avLst/>
+                          </a:prstGeom>
+                          <a:noFill/>
+                          <a:ln>
+                            <a:noFill/>
+                          </a:ln>
+                        </pic:spPr>
+                      </pic:pic>
+                    </a:graphicData>
+                  </a:graphic>
+                </wp:inline>
+              </w:drawing>
+            </w:r>
           </w:p>
         </w:tc>
         <w:tc>
@@ -464,6 +1274,7 @@
               <w:rPr>
                 <w:sz w:val="20"/>
                 <w:szCs w:val="20"/>
+                <w:lang w:val="sv-SE"/>
               </w:rPr>
             </w:pPr>
           </w:p>
@@ -491,22 +1302,46 @@
               <w:rPr>
                 <w:sz w:val="20"/>
                 <w:szCs w:val="20"/>
-              </w:rPr>
-            </w:pPr>
-          </w:p>
-          <w:p>
-            <w:pPr>
-              <w:rPr>
-                <w:sz w:val="20"/>
-                <w:szCs w:val="20"/>
-              </w:rPr>
-            </w:pPr>
-            <w:r>
-              <w:rPr>
-                <w:sz w:val="20"/>
-                <w:szCs w:val="20"/>
-              </w:rPr>
-              <w:t xml:space="preserve">21 November </w:t>
+                <w:lang w:val="sv-SE"/>
+              </w:rPr>
+            </w:pPr>
+          </w:p>
+          <w:p>
+            <w:pPr>
+              <w:rPr>
+                <w:sz w:val="20"/>
+                <w:szCs w:val="20"/>
+              </w:rPr>
+            </w:pPr>
+            <w:r>
+              <w:rPr>
+                <w:sz w:val="20"/>
+                <w:szCs w:val="20"/>
+              </w:rPr>
+              <w:t>3</w:t>
+            </w:r>
+            <w:r>
+              <w:rPr>
+                <w:sz w:val="20"/>
+                <w:szCs w:val="20"/>
+              </w:rPr>
+              <w:t xml:space="preserve"> </w:t>
+            </w:r>
+            <w:proofErr w:type="spellStart"/>
+            <w:r>
+              <w:rPr>
+                <w:sz w:val="20"/>
+                <w:szCs w:val="20"/>
+              </w:rPr>
+              <w:t>Desember</w:t>
+            </w:r>
+            <w:proofErr w:type="spellEnd"/>
+            <w:r>
+              <w:rPr>
+                <w:sz w:val="20"/>
+                <w:szCs w:val="20"/>
+              </w:rPr>
+              <w:t xml:space="preserve"> </w:t>
             </w:r>
             <w:r>
               <w:rPr>
@@ -559,9 +1394,389 @@
                 <w:color w:val="000000"/>
                 <w:sz w:val="20"/>
                 <w:szCs w:val="20"/>
-                <w:lang w:val="sv-SE"/>
-              </w:rPr>
-            </w:pPr>
+                <w:lang w:val="en-US"/>
+              </w:rPr>
+            </w:pPr>
+            <w:r>
+              <w:rPr>
+                <w:color w:val="000000"/>
+                <w:sz w:val="20"/>
+                <w:szCs w:val="20"/>
+                <w:lang w:val="en-US"/>
+              </w:rPr>
+              <w:t xml:space="preserve">Debugging memory </w:t>
+            </w:r>
+            <w:proofErr w:type="spellStart"/>
+            <w:r>
+              <w:rPr>
+                <w:color w:val="000000"/>
+                <w:sz w:val="20"/>
+                <w:szCs w:val="20"/>
+                <w:lang w:val="en-US"/>
+              </w:rPr>
+              <w:t>alocator</w:t>
+            </w:r>
+            <w:proofErr w:type="spellEnd"/>
+            <w:r>
+              <w:rPr>
+                <w:color w:val="000000"/>
+                <w:sz w:val="20"/>
+                <w:szCs w:val="20"/>
+                <w:lang w:val="en-US"/>
+              </w:rPr>
+              <w:t xml:space="preserve"> error, d</w:t>
+            </w:r>
+            <w:r>
+              <w:rPr>
+                <w:color w:val="000000"/>
+                <w:sz w:val="20"/>
+                <w:szCs w:val="20"/>
+                <w:lang w:val="en-US"/>
+              </w:rPr>
+              <w:t xml:space="preserve">an </w:t>
+            </w:r>
+            <w:proofErr w:type="spellStart"/>
+            <w:r>
+              <w:rPr>
+                <w:color w:val="000000"/>
+                <w:sz w:val="20"/>
+                <w:szCs w:val="20"/>
+                <w:lang w:val="en-US"/>
+              </w:rPr>
+              <w:t>menswap</w:t>
+            </w:r>
+            <w:proofErr w:type="spellEnd"/>
+            <w:r>
+              <w:rPr>
+                <w:color w:val="000000"/>
+                <w:sz w:val="20"/>
+                <w:szCs w:val="20"/>
+                <w:lang w:val="en-US"/>
+              </w:rPr>
+              <w:t xml:space="preserve"> </w:t>
+            </w:r>
+            <w:proofErr w:type="spellStart"/>
+            <w:r>
+              <w:rPr>
+                <w:color w:val="000000"/>
+                <w:sz w:val="20"/>
+                <w:szCs w:val="20"/>
+                <w:lang w:val="en-US"/>
+              </w:rPr>
+              <w:t>fungsi</w:t>
+            </w:r>
+            <w:proofErr w:type="spellEnd"/>
+            <w:r>
+              <w:rPr>
+                <w:color w:val="000000"/>
+                <w:sz w:val="20"/>
+                <w:szCs w:val="20"/>
+                <w:lang w:val="en-US"/>
+              </w:rPr>
+              <w:t xml:space="preserve"> </w:t>
+            </w:r>
+            <w:proofErr w:type="spellStart"/>
+            <w:r>
+              <w:rPr>
+                <w:color w:val="000000"/>
+                <w:sz w:val="20"/>
+                <w:szCs w:val="20"/>
+                <w:lang w:val="en-US"/>
+              </w:rPr>
+              <w:t>antara</w:t>
+            </w:r>
+            <w:proofErr w:type="spellEnd"/>
+            <w:r>
+              <w:rPr>
+                <w:color w:val="000000"/>
+                <w:sz w:val="20"/>
+                <w:szCs w:val="20"/>
+                <w:lang w:val="en-US"/>
+              </w:rPr>
+              <w:t xml:space="preserve"> mpu6050 dan ADXL</w:t>
+            </w:r>
+          </w:p>
+          <w:p>
+            <w:pPr>
+              <w:numPr>
+                <w:ilvl w:val="0"/>
+                <w:numId w:val="5"/>
+              </w:numPr>
+              <w:pBdr>
+                <w:top w:val="nil"/>
+                <w:left w:val="nil"/>
+                <w:bottom w:val="nil"/>
+                <w:right w:val="nil"/>
+                <w:between w:val="nil"/>
+              </w:pBdr>
+              <w:spacing w:line="276" w:lineRule="auto"/>
+              <w:rPr>
+                <w:color w:val="000000"/>
+                <w:sz w:val="20"/>
+                <w:szCs w:val="20"/>
+                <w:lang w:val="en-US"/>
+              </w:rPr>
+            </w:pPr>
+            <w:proofErr w:type="spellStart"/>
+            <w:proofErr w:type="gramStart"/>
+            <w:r>
+              <w:rPr>
+                <w:color w:val="000000"/>
+                <w:sz w:val="20"/>
+                <w:szCs w:val="20"/>
+                <w:lang w:val="en-US"/>
+              </w:rPr>
+              <w:t>Config</w:t>
+            </w:r>
+            <w:r>
+              <w:rPr>
+                <w:color w:val="000000"/>
+                <w:sz w:val="20"/>
+                <w:szCs w:val="20"/>
+                <w:lang w:val="en-US"/>
+              </w:rPr>
+              <w:t>urasi</w:t>
+            </w:r>
+            <w:proofErr w:type="spellEnd"/>
+            <w:r>
+              <w:rPr>
+                <w:color w:val="000000"/>
+                <w:sz w:val="20"/>
+                <w:szCs w:val="20"/>
+                <w:lang w:val="en-US"/>
+              </w:rPr>
+              <w:t xml:space="preserve"> </w:t>
+            </w:r>
+            <w:r>
+              <w:rPr>
+                <w:color w:val="000000"/>
+                <w:sz w:val="20"/>
+                <w:szCs w:val="20"/>
+                <w:lang w:val="en-US"/>
+              </w:rPr>
+              <w:t xml:space="preserve"> </w:t>
+            </w:r>
+            <w:r>
+              <w:rPr>
+                <w:color w:val="000000"/>
+                <w:sz w:val="20"/>
+                <w:szCs w:val="20"/>
+                <w:lang w:val="en-US"/>
+              </w:rPr>
+              <w:t>ADXL</w:t>
+            </w:r>
+            <w:proofErr w:type="gramEnd"/>
+            <w:r>
+              <w:rPr>
+                <w:color w:val="000000"/>
+                <w:sz w:val="20"/>
+                <w:szCs w:val="20"/>
+                <w:lang w:val="en-US"/>
+              </w:rPr>
+              <w:t xml:space="preserve"> </w:t>
+            </w:r>
+            <w:r>
+              <w:rPr>
+                <w:color w:val="000000"/>
+                <w:sz w:val="20"/>
+                <w:szCs w:val="20"/>
+                <w:lang w:val="en-US"/>
+              </w:rPr>
+              <w:t xml:space="preserve">to Richter </w:t>
+            </w:r>
+            <w:proofErr w:type="spellStart"/>
+            <w:r>
+              <w:rPr>
+                <w:color w:val="000000"/>
+                <w:sz w:val="20"/>
+                <w:szCs w:val="20"/>
+                <w:lang w:val="en-US"/>
+              </w:rPr>
+              <w:t>dengan</w:t>
+            </w:r>
+            <w:proofErr w:type="spellEnd"/>
+            <w:r>
+              <w:rPr>
+                <w:color w:val="000000"/>
+                <w:sz w:val="20"/>
+                <w:szCs w:val="20"/>
+                <w:lang w:val="en-US"/>
+              </w:rPr>
+              <w:t xml:space="preserve"> dummy </w:t>
+            </w:r>
+            <w:proofErr w:type="spellStart"/>
+            <w:r>
+              <w:rPr>
+                <w:color w:val="000000"/>
+                <w:sz w:val="20"/>
+                <w:szCs w:val="20"/>
+                <w:lang w:val="en-US"/>
+              </w:rPr>
+              <w:t>episenter</w:t>
+            </w:r>
+            <w:proofErr w:type="spellEnd"/>
+          </w:p>
+          <w:p>
+            <w:pPr>
+              <w:numPr>
+                <w:ilvl w:val="0"/>
+                <w:numId w:val="5"/>
+              </w:numPr>
+              <w:pBdr>
+                <w:top w:val="nil"/>
+                <w:left w:val="nil"/>
+                <w:bottom w:val="nil"/>
+                <w:right w:val="nil"/>
+                <w:between w:val="nil"/>
+              </w:pBdr>
+              <w:spacing w:line="276" w:lineRule="auto"/>
+              <w:rPr>
+                <w:color w:val="000000"/>
+                <w:sz w:val="20"/>
+                <w:szCs w:val="20"/>
+                <w:lang w:val="sv-SE"/>
+              </w:rPr>
+            </w:pPr>
+            <w:proofErr w:type="spellStart"/>
+            <w:r>
+              <w:rPr>
+                <w:color w:val="000000"/>
+                <w:sz w:val="20"/>
+                <w:szCs w:val="20"/>
+                <w:lang w:val="sv-SE"/>
+              </w:rPr>
+              <w:t>Kalibrasi</w:t>
+            </w:r>
+            <w:proofErr w:type="spellEnd"/>
+            <w:r>
+              <w:rPr>
+                <w:color w:val="000000"/>
+                <w:sz w:val="20"/>
+                <w:szCs w:val="20"/>
+                <w:lang w:val="sv-SE"/>
+              </w:rPr>
+              <w:t xml:space="preserve"> display </w:t>
+            </w:r>
+            <w:proofErr w:type="spellStart"/>
+            <w:r>
+              <w:rPr>
+                <w:color w:val="000000"/>
+                <w:sz w:val="20"/>
+                <w:szCs w:val="20"/>
+                <w:lang w:val="sv-SE"/>
+              </w:rPr>
+              <w:t>Kemiringan</w:t>
+            </w:r>
+            <w:proofErr w:type="spellEnd"/>
+            <w:r>
+              <w:rPr>
+                <w:color w:val="000000"/>
+                <w:sz w:val="20"/>
+                <w:szCs w:val="20"/>
+                <w:lang w:val="sv-SE"/>
+              </w:rPr>
+              <w:t xml:space="preserve"> </w:t>
+            </w:r>
+            <w:proofErr w:type="spellStart"/>
+            <w:r>
+              <w:rPr>
+                <w:color w:val="000000"/>
+                <w:sz w:val="20"/>
+                <w:szCs w:val="20"/>
+                <w:lang w:val="sv-SE"/>
+              </w:rPr>
+              <w:t>Bangunan</w:t>
+            </w:r>
+            <w:proofErr w:type="spellEnd"/>
+            <w:r>
+              <w:rPr>
+                <w:color w:val="000000"/>
+                <w:sz w:val="20"/>
+                <w:szCs w:val="20"/>
+                <w:lang w:val="sv-SE"/>
+              </w:rPr>
+              <w:t xml:space="preserve"> </w:t>
+            </w:r>
+            <w:proofErr w:type="spellStart"/>
+            <w:r>
+              <w:rPr>
+                <w:color w:val="000000"/>
+                <w:sz w:val="20"/>
+                <w:szCs w:val="20"/>
+                <w:lang w:val="sv-SE"/>
+              </w:rPr>
+              <w:t>d</w:t>
+            </w:r>
+            <w:r>
+              <w:rPr>
+                <w:color w:val="000000"/>
+                <w:sz w:val="20"/>
+                <w:szCs w:val="20"/>
+                <w:lang w:val="sv-SE"/>
+              </w:rPr>
+              <w:t>engan</w:t>
+            </w:r>
+            <w:proofErr w:type="spellEnd"/>
+            <w:r>
+              <w:rPr>
+                <w:color w:val="000000"/>
+                <w:sz w:val="20"/>
+                <w:szCs w:val="20"/>
+                <w:lang w:val="sv-SE"/>
+              </w:rPr>
+              <w:t xml:space="preserve"> </w:t>
+            </w:r>
+            <w:proofErr w:type="spellStart"/>
+            <w:r>
+              <w:rPr>
+                <w:color w:val="000000"/>
+                <w:sz w:val="20"/>
+                <w:szCs w:val="20"/>
+                <w:lang w:val="sv-SE"/>
+              </w:rPr>
+              <w:t>satuan</w:t>
+            </w:r>
+            <w:proofErr w:type="spellEnd"/>
+            <w:r>
+              <w:rPr>
+                <w:color w:val="000000"/>
+                <w:sz w:val="20"/>
+                <w:szCs w:val="20"/>
+                <w:lang w:val="sv-SE"/>
+              </w:rPr>
+              <w:t xml:space="preserve"> radian </w:t>
+            </w:r>
+            <w:proofErr w:type="spellStart"/>
+            <w:r>
+              <w:rPr>
+                <w:color w:val="000000"/>
+                <w:sz w:val="20"/>
+                <w:szCs w:val="20"/>
+                <w:lang w:val="sv-SE"/>
+              </w:rPr>
+              <w:t>ke</w:t>
+            </w:r>
+            <w:proofErr w:type="spellEnd"/>
+            <w:r>
+              <w:rPr>
+                <w:color w:val="000000"/>
+                <w:sz w:val="20"/>
+                <w:szCs w:val="20"/>
+                <w:lang w:val="sv-SE"/>
+              </w:rPr>
+              <w:t xml:space="preserve"> </w:t>
+            </w:r>
+            <w:proofErr w:type="spellStart"/>
+            <w:r>
+              <w:rPr>
+                <w:color w:val="000000"/>
+                <w:sz w:val="20"/>
+                <w:szCs w:val="20"/>
+                <w:lang w:val="sv-SE"/>
+              </w:rPr>
+              <w:t>derajat</w:t>
+            </w:r>
+            <w:proofErr w:type="spellEnd"/>
           </w:p>
         </w:tc>
         <w:tc>
@@ -579,9 +1794,62 @@
               <w:rPr>
                 <w:sz w:val="20"/>
                 <w:szCs w:val="20"/>
-                <w:lang w:val="sv-SE"/>
-              </w:rPr>
-            </w:pPr>
+                <w:lang w:val="en-US"/>
+              </w:rPr>
+            </w:pPr>
+            <w:r>
+              <w:rPr>
+                <w:noProof/>
+              </w:rPr>
+              <w:drawing>
+                <wp:inline distT="0" distB="0" distL="0" distR="0" wp14:anchorId="3498F66E" wp14:editId="3BFC5E11">
+                  <wp:extent cx="1965325" cy="1104900"/>
+                  <wp:effectExtent l="0" t="0" r="0" b="0"/>
+                  <wp:docPr id="1828872396" name="Picture 10"/>
+                  <wp:cNvGraphicFramePr>
+                    <a:graphicFrameLocks xmlns:a="http://schemas.openxmlformats.org/drawingml/2006/main" noChangeAspect="1"/>
+                  </wp:cNvGraphicFramePr>
+                  <a:graphic xmlns:a="http://schemas.openxmlformats.org/drawingml/2006/main">
+                    <a:graphicData uri="http://schemas.openxmlformats.org/drawingml/2006/picture">
+                      <pic:pic xmlns:pic="http://schemas.openxmlformats.org/drawingml/2006/picture">
+                        <pic:nvPicPr>
+                          <pic:cNvPr id="0" name="Picture 16"/>
+                          <pic:cNvPicPr>
+                            <a:picLocks noChangeAspect="1" noChangeArrowheads="1"/>
+                          </pic:cNvPicPr>
+                        </pic:nvPicPr>
+                        <pic:blipFill>
+                          <a:blip r:embed="rId12" cstate="print">
+                            <a:extLst>
+                              <a:ext uri="{28A0092B-C50C-407E-A947-70E740481C1C}">
+                                <a14:useLocalDpi xmlns:a14="http://schemas.microsoft.com/office/drawing/2010/main" val="0"/>
+                              </a:ext>
+                            </a:extLst>
+                          </a:blip>
+                          <a:srcRect/>
+                          <a:stretch>
+                            <a:fillRect/>
+                          </a:stretch>
+                        </pic:blipFill>
+                        <pic:spPr bwMode="auto">
+                          <a:xfrm>
+                            <a:off x="0" y="0"/>
+                            <a:ext cx="1965325" cy="1104900"/>
+                          </a:xfrm>
+                          <a:prstGeom prst="rect">
+                            <a:avLst/>
+                          </a:prstGeom>
+                          <a:noFill/>
+                          <a:ln>
+                            <a:noFill/>
+                          </a:ln>
+                        </pic:spPr>
+                      </pic:pic>
+                    </a:graphicData>
+                  </a:graphic>
+                </wp:inline>
+              </w:drawing>
+            </w:r>
           </w:p>
         </w:tc>
         <w:tc>
@@ -599,7 +1867,7 @@
               <w:rPr>
                 <w:sz w:val="20"/>
                 <w:szCs w:val="20"/>
-                <w:lang w:val="sv-SE"/>
+                <w:lang w:val="en-US"/>
               </w:rPr>
             </w:pPr>
           </w:p>
@@ -627,23 +1895,39 @@
               <w:rPr>
                 <w:sz w:val="20"/>
                 <w:szCs w:val="20"/>
-                <w:lang w:val="sv-SE"/>
-              </w:rPr>
-            </w:pPr>
-          </w:p>
-          <w:p>
-            <w:pPr>
-              <w:rPr>
-                <w:sz w:val="20"/>
-                <w:szCs w:val="20"/>
-              </w:rPr>
-            </w:pPr>
-            <w:r>
-              <w:rPr>
-                <w:sz w:val="20"/>
-                <w:szCs w:val="20"/>
-              </w:rPr>
-              <w:t xml:space="preserve">22 November </w:t>
+                <w:lang w:val="en-US"/>
+              </w:rPr>
+            </w:pPr>
+          </w:p>
+          <w:p>
+            <w:pPr>
+              <w:rPr>
+                <w:sz w:val="20"/>
+                <w:szCs w:val="20"/>
+              </w:rPr>
+            </w:pPr>
+            <w:r>
+              <w:rPr>
+                <w:sz w:val="20"/>
+                <w:szCs w:val="20"/>
+              </w:rPr>
+              <w:t xml:space="preserve">4 </w:t>
+            </w:r>
+            <w:proofErr w:type="spellStart"/>
+            <w:r>
+              <w:rPr>
+                <w:sz w:val="20"/>
+                <w:szCs w:val="20"/>
+              </w:rPr>
+              <w:t>Desember</w:t>
+            </w:r>
+            <w:proofErr w:type="spellEnd"/>
+            <w:r>
+              <w:rPr>
+                <w:sz w:val="20"/>
+                <w:szCs w:val="20"/>
+              </w:rPr>
+              <w:t xml:space="preserve"> </w:t>
             </w:r>
             <w:r>
               <w:rPr>
@@ -706,6 +1990,14 @@
                 <w:szCs w:val="20"/>
               </w:rPr>
             </w:pPr>
+            <w:r>
+              <w:rPr>
+                <w:color w:val="000000"/>
+                <w:sz w:val="20"/>
+                <w:szCs w:val="20"/>
+              </w:rPr>
+              <w:t>Sakit</w:t>
+            </w:r>
           </w:p>
         </w:tc>
         <w:tc>
@@ -787,7 +2079,23 @@
                 <w:sz w:val="20"/>
                 <w:szCs w:val="20"/>
               </w:rPr>
-              <w:t xml:space="preserve">23 November </w:t>
+              <w:t xml:space="preserve">5 </w:t>
+            </w:r>
+            <w:proofErr w:type="spellStart"/>
+            <w:r>
+              <w:rPr>
+                <w:sz w:val="20"/>
+                <w:szCs w:val="20"/>
+              </w:rPr>
+              <w:t>Desember</w:t>
+            </w:r>
+            <w:proofErr w:type="spellEnd"/>
+            <w:r>
+              <w:rPr>
+                <w:sz w:val="20"/>
+                <w:szCs w:val="20"/>
+              </w:rPr>
+              <w:t xml:space="preserve"> </w:t>
             </w:r>
             <w:r>
               <w:rPr>
@@ -855,7 +2163,16 @@
                 <w:sz w:val="20"/>
                 <w:szCs w:val="20"/>
               </w:rPr>
+              <w:lastRenderedPageBreak/>
               <w:t xml:space="preserve"> </w:t>
+            </w:r>
+            <w:r>
+              <w:rPr>
+                <w:color w:val="000000"/>
+                <w:sz w:val="20"/>
+                <w:szCs w:val="20"/>
+              </w:rPr>
+              <w:t>Sakit</w:t>
             </w:r>
           </w:p>
         </w:tc>
@@ -2218,8 +3535,8 @@
       </w:pPr>
     </w:p>
     <w:sectPr>
-      <w:headerReference w:type="default" r:id="rId8"/>
-      <w:footerReference w:type="default" r:id="rId9"/>
+      <w:headerReference w:type="default" r:id="rId13"/>
+      <w:footerReference w:type="default" r:id="rId14"/>
       <w:pgSz w:w="11906" w:h="16838"/>
       <w:pgMar w:top="720" w:right="720" w:bottom="720" w:left="720" w:header="709" w:footer="709" w:gutter="0"/>
       <w:pgNumType w:start="1"/>

</xml_diff>

<commit_message>
Done : Final Report Course Semester & Logbook
</commit_message>
<xml_diff>
--- a/logbook/TEMPLATE.docx
+++ b/logbook/TEMPLATE.docx
@@ -12,16 +12,11 @@
     </w:p>
     <w:p>
       <w:r>
-        <w:t xml:space="preserve">Semester </w:t>
-      </w:r>
-      <w:proofErr w:type="spellStart"/>
-      <w:r>
-        <w:t>G</w:t>
+        <w:t>Semester G</w:t>
       </w:r>
       <w:r>
         <w:t>anjil</w:t>
       </w:r>
-      <w:proofErr w:type="spellEnd"/>
       <w:r>
         <w:t xml:space="preserve"> 202</w:t>
       </w:r>
@@ -137,23 +132,7 @@
                 <w:sz w:val="16"/>
                 <w:szCs w:val="16"/>
               </w:rPr>
-              <w:t xml:space="preserve">(Picture, </w:t>
-            </w:r>
-            <w:proofErr w:type="spellStart"/>
-            <w:r>
-              <w:rPr>
-                <w:sz w:val="16"/>
-                <w:szCs w:val="16"/>
-              </w:rPr>
-              <w:t>screenshoot</w:t>
-            </w:r>
-            <w:proofErr w:type="spellEnd"/>
-            <w:r>
-              <w:rPr>
-                <w:sz w:val="16"/>
-                <w:szCs w:val="16"/>
-              </w:rPr>
-              <w:t>, link, document, etc)</w:t>
+              <w:t>(Picture, screenshoot, link, document, etc)</w:t>
             </w:r>
           </w:p>
         </w:tc>
@@ -175,13 +154,8 @@
               <w:jc w:val="center"/>
             </w:pPr>
             <w:r>
-              <w:t xml:space="preserve">Paraf </w:t>
+              <w:t>Paraf Pembimbing</w:t>
             </w:r>
-            <w:proofErr w:type="spellStart"/>
-            <w:r>
-              <w:t>Pembimbing</w:t>
-            </w:r>
-            <w:proofErr w:type="spellEnd"/>
           </w:p>
         </w:tc>
       </w:tr>
@@ -222,18 +196,15 @@
                 <w:sz w:val="20"/>
                 <w:szCs w:val="20"/>
               </w:rPr>
-              <w:t xml:space="preserve">1 </w:t>
+              <w:t>9</w:t>
             </w:r>
-            <w:proofErr w:type="spellStart"/>
-            <w:proofErr w:type="gramStart"/>
             <w:r>
               <w:rPr>
                 <w:sz w:val="20"/>
                 <w:szCs w:val="20"/>
               </w:rPr>
-              <w:t>Desember</w:t>
+              <w:t xml:space="preserve"> Desember </w:t>
             </w:r>
-            <w:proofErr w:type="spellEnd"/>
             <w:r>
               <w:rPr>
                 <w:sz w:val="20"/>
@@ -246,16 +217,8 @@
                 <w:sz w:val="20"/>
                 <w:szCs w:val="20"/>
               </w:rPr>
-              <w:t xml:space="preserve"> </w:t>
-            </w:r>
-            <w:r>
-              <w:rPr>
-                <w:sz w:val="20"/>
-                <w:szCs w:val="20"/>
-              </w:rPr>
               <w:t>2024</w:t>
             </w:r>
-            <w:proofErr w:type="gramEnd"/>
           </w:p>
           <w:p>
             <w:pPr>
@@ -303,7 +266,6 @@
                 <w:lang w:val="sv-SE"/>
               </w:rPr>
             </w:pPr>
-            <w:proofErr w:type="spellStart"/>
             <w:r>
               <w:rPr>
                 <w:color w:val="000000"/>
@@ -311,249 +273,46 @@
                 <w:szCs w:val="20"/>
                 <w:lang w:val="sv-SE"/>
               </w:rPr>
-              <w:t>A</w:t>
+              <w:t>Mengerjakan Paper Bahasa Indonesia</w:t>
             </w:r>
+          </w:p>
+        </w:tc>
+        <w:tc>
+          <w:tcPr>
+            <w:tcW w:w="3311" w:type="dxa"/>
+            <w:tcBorders>
+              <w:top w:val="single" w:sz="4" w:space="0" w:color="000000"/>
+              <w:left w:val="single" w:sz="4" w:space="0" w:color="000000"/>
+              <w:bottom w:val="single" w:sz="4" w:space="0" w:color="000000"/>
+              <w:right w:val="single" w:sz="4" w:space="0" w:color="000000"/>
+            </w:tcBorders>
+          </w:tcPr>
+          <w:p>
+            <w:pPr>
+              <w:rPr>
+                <w:sz w:val="20"/>
+                <w:szCs w:val="20"/>
+                <w:lang w:val="sv-SE"/>
+              </w:rPr>
+            </w:pPr>
+          </w:p>
+          <w:p>
+            <w:pPr>
+              <w:rPr>
+                <w:sz w:val="20"/>
+                <w:szCs w:val="20"/>
+                <w:lang w:val="sv-SE"/>
+              </w:rPr>
+            </w:pPr>
             <w:r>
               <w:rPr>
-                <w:color w:val="000000"/>
-                <w:sz w:val="20"/>
-                <w:szCs w:val="20"/>
-                <w:lang w:val="sv-SE"/>
-              </w:rPr>
-              <w:t>nalisa</w:t>
-            </w:r>
-            <w:proofErr w:type="spellEnd"/>
-            <w:r>
-              <w:rPr>
-                <w:color w:val="000000"/>
-                <w:sz w:val="20"/>
-                <w:szCs w:val="20"/>
-                <w:lang w:val="sv-SE"/>
-              </w:rPr>
-              <w:t xml:space="preserve"> </w:t>
-            </w:r>
-            <w:proofErr w:type="spellStart"/>
-            <w:r>
-              <w:rPr>
-                <w:color w:val="000000"/>
-                <w:sz w:val="20"/>
-                <w:szCs w:val="20"/>
-                <w:lang w:val="sv-SE"/>
-              </w:rPr>
-              <w:t>fungsi</w:t>
-            </w:r>
-            <w:proofErr w:type="spellEnd"/>
-            <w:r>
-              <w:rPr>
-                <w:color w:val="000000"/>
-                <w:sz w:val="20"/>
-                <w:szCs w:val="20"/>
-                <w:lang w:val="sv-SE"/>
-              </w:rPr>
-              <w:t xml:space="preserve"> </w:t>
-            </w:r>
-            <w:proofErr w:type="spellStart"/>
-            <w:r>
-              <w:rPr>
-                <w:color w:val="000000"/>
-                <w:sz w:val="20"/>
-                <w:szCs w:val="20"/>
-                <w:lang w:val="sv-SE"/>
-              </w:rPr>
-              <w:t>dht</w:t>
-            </w:r>
-            <w:proofErr w:type="spellEnd"/>
-            <w:r>
-              <w:rPr>
-                <w:color w:val="000000"/>
-                <w:sz w:val="20"/>
-                <w:szCs w:val="20"/>
-                <w:lang w:val="sv-SE"/>
-              </w:rPr>
-              <w:t xml:space="preserve"> 22 </w:t>
-            </w:r>
-            <w:proofErr w:type="spellStart"/>
-            <w:r>
-              <w:rPr>
-                <w:color w:val="000000"/>
-                <w:sz w:val="20"/>
-                <w:szCs w:val="20"/>
-                <w:lang w:val="sv-SE"/>
-              </w:rPr>
-              <w:t>untuk</w:t>
-            </w:r>
-            <w:proofErr w:type="spellEnd"/>
-            <w:r>
-              <w:rPr>
-                <w:color w:val="000000"/>
-                <w:sz w:val="20"/>
-                <w:szCs w:val="20"/>
-                <w:lang w:val="sv-SE"/>
-              </w:rPr>
-              <w:t xml:space="preserve"> </w:t>
-            </w:r>
-            <w:proofErr w:type="spellStart"/>
-            <w:r>
-              <w:rPr>
-                <w:color w:val="000000"/>
-                <w:sz w:val="20"/>
-                <w:szCs w:val="20"/>
-                <w:lang w:val="sv-SE"/>
-              </w:rPr>
-              <w:t>kontrol</w:t>
-            </w:r>
-            <w:proofErr w:type="spellEnd"/>
-            <w:r>
-              <w:rPr>
-                <w:color w:val="000000"/>
-                <w:sz w:val="20"/>
-                <w:szCs w:val="20"/>
-                <w:lang w:val="sv-SE"/>
-              </w:rPr>
-              <w:t xml:space="preserve"> </w:t>
-            </w:r>
-            <w:proofErr w:type="spellStart"/>
-            <w:r>
-              <w:rPr>
-                <w:color w:val="000000"/>
-                <w:sz w:val="20"/>
-                <w:szCs w:val="20"/>
-                <w:lang w:val="sv-SE"/>
-              </w:rPr>
-              <w:t>pendingin</w:t>
-            </w:r>
-            <w:proofErr w:type="spellEnd"/>
-            <w:r>
-              <w:rPr>
-                <w:color w:val="000000"/>
-                <w:sz w:val="20"/>
-                <w:szCs w:val="20"/>
-                <w:lang w:val="sv-SE"/>
-              </w:rPr>
-              <w:t xml:space="preserve"> </w:t>
-            </w:r>
-            <w:proofErr w:type="spellStart"/>
-            <w:r>
-              <w:rPr>
-                <w:color w:val="000000"/>
-                <w:sz w:val="20"/>
-                <w:szCs w:val="20"/>
-                <w:lang w:val="sv-SE"/>
-              </w:rPr>
-              <w:t>ruangan</w:t>
-            </w:r>
-            <w:proofErr w:type="spellEnd"/>
-          </w:p>
-          <w:p>
-            <w:pPr>
-              <w:numPr>
-                <w:ilvl w:val="0"/>
-                <w:numId w:val="3"/>
-              </w:numPr>
-              <w:pBdr>
-                <w:top w:val="nil"/>
-                <w:left w:val="nil"/>
-                <w:bottom w:val="nil"/>
-                <w:right w:val="nil"/>
-                <w:between w:val="nil"/>
-              </w:pBdr>
-              <w:spacing w:line="276" w:lineRule="auto"/>
-              <w:rPr>
-                <w:color w:val="000000"/>
-                <w:sz w:val="20"/>
-                <w:szCs w:val="20"/>
-                <w:lang w:val="sv-SE"/>
-              </w:rPr>
-            </w:pPr>
-            <w:proofErr w:type="spellStart"/>
-            <w:r>
-              <w:rPr>
-                <w:color w:val="000000"/>
-                <w:sz w:val="20"/>
-                <w:szCs w:val="20"/>
-                <w:lang w:val="sv-SE"/>
-              </w:rPr>
-              <w:t>Kalibrasi</w:t>
-            </w:r>
-            <w:proofErr w:type="spellEnd"/>
-            <w:r>
-              <w:rPr>
-                <w:color w:val="000000"/>
-                <w:sz w:val="20"/>
-                <w:szCs w:val="20"/>
-                <w:lang w:val="sv-SE"/>
-              </w:rPr>
-              <w:t xml:space="preserve"> </w:t>
-            </w:r>
-            <w:proofErr w:type="gramStart"/>
-            <w:r>
-              <w:rPr>
-                <w:color w:val="000000"/>
-                <w:sz w:val="20"/>
-                <w:szCs w:val="20"/>
-                <w:lang w:val="sv-SE"/>
-              </w:rPr>
-              <w:t>dan</w:t>
-            </w:r>
-            <w:proofErr w:type="gramEnd"/>
-            <w:r>
-              <w:rPr>
-                <w:color w:val="000000"/>
-                <w:sz w:val="20"/>
-                <w:szCs w:val="20"/>
-                <w:lang w:val="sv-SE"/>
-              </w:rPr>
-              <w:t xml:space="preserve"> </w:t>
-            </w:r>
-            <w:proofErr w:type="spellStart"/>
-            <w:r>
-              <w:rPr>
-                <w:color w:val="000000"/>
-                <w:sz w:val="20"/>
-                <w:szCs w:val="20"/>
-                <w:lang w:val="sv-SE"/>
-              </w:rPr>
-              <w:t>memperbaiki</w:t>
-            </w:r>
-            <w:proofErr w:type="spellEnd"/>
-            <w:r>
-              <w:rPr>
-                <w:color w:val="000000"/>
-                <w:sz w:val="20"/>
-                <w:szCs w:val="20"/>
-                <w:lang w:val="sv-SE"/>
-              </w:rPr>
-              <w:t xml:space="preserve"> EKF</w:t>
-            </w:r>
-          </w:p>
-        </w:tc>
-        <w:tc>
-          <w:tcPr>
-            <w:tcW w:w="3311" w:type="dxa"/>
-            <w:tcBorders>
-              <w:top w:val="single" w:sz="4" w:space="0" w:color="000000"/>
-              <w:left w:val="single" w:sz="4" w:space="0" w:color="000000"/>
-              <w:bottom w:val="single" w:sz="4" w:space="0" w:color="000000"/>
-              <w:right w:val="single" w:sz="4" w:space="0" w:color="000000"/>
-            </w:tcBorders>
-          </w:tcPr>
-          <w:p>
-            <w:pPr>
-              <w:rPr>
-                <w:sz w:val="20"/>
-                <w:szCs w:val="20"/>
-                <w:lang w:val="sv-SE"/>
-              </w:rPr>
-            </w:pPr>
-            <w:r>
-              <w:rPr>
                 <w:noProof/>
               </w:rPr>
               <w:drawing>
-                <wp:inline distT="0" distB="0" distL="0" distR="0" wp14:anchorId="6ED2219A" wp14:editId="151312C7">
-                  <wp:extent cx="1965325" cy="1111885"/>
+                <wp:inline distT="0" distB="0" distL="0" distR="0" wp14:anchorId="14836CA9" wp14:editId="3B789D58">
+                  <wp:extent cx="1965325" cy="1226820"/>
                   <wp:effectExtent l="0" t="0" r="0" b="0"/>
-                  <wp:docPr id="1356512504" name="Picture 4"/>
+                  <wp:docPr id="1741611610" name="Picture 5"/>
                   <wp:cNvGraphicFramePr>
                     <a:graphicFrameLocks xmlns:a="http://schemas.openxmlformats.org/drawingml/2006/main" noChangeAspect="1"/>
                   </wp:cNvGraphicFramePr>
@@ -561,7 +320,7 @@
                     <a:graphicData uri="http://schemas.openxmlformats.org/drawingml/2006/picture">
                       <pic:pic xmlns:pic="http://schemas.openxmlformats.org/drawingml/2006/picture">
                         <pic:nvPicPr>
-                          <pic:cNvPr id="0" name="Picture 1"/>
+                          <pic:cNvPr id="0" name="Picture 6"/>
                           <pic:cNvPicPr>
                             <a:picLocks noChangeAspect="1" noChangeArrowheads="1"/>
                           </pic:cNvPicPr>
@@ -582,7 +341,7 @@
                         <pic:spPr bwMode="auto">
                           <a:xfrm>
                             <a:off x="0" y="0"/>
-                            <a:ext cx="1965325" cy="1111885"/>
+                            <a:ext cx="1965325" cy="1226820"/>
                           </a:xfrm>
                           <a:prstGeom prst="rect">
                             <a:avLst/>
@@ -599,6 +358,17 @@
               </w:drawing>
             </w:r>
           </w:p>
+        </w:tc>
+        <w:tc>
+          <w:tcPr>
+            <w:tcW w:w="1671" w:type="dxa"/>
+            <w:tcBorders>
+              <w:top w:val="single" w:sz="4" w:space="0" w:color="000000"/>
+              <w:left w:val="single" w:sz="4" w:space="0" w:color="000000"/>
+              <w:bottom w:val="single" w:sz="4" w:space="0" w:color="000000"/>
+              <w:right w:val="single" w:sz="4" w:space="0" w:color="000000"/>
+            </w:tcBorders>
+          </w:tcPr>
           <w:p>
             <w:pPr>
               <w:rPr>
@@ -607,15 +377,157 @@
                 <w:lang w:val="sv-SE"/>
               </w:rPr>
             </w:pPr>
+          </w:p>
+        </w:tc>
+      </w:tr>
+      <w:tr>
+        <w:tc>
+          <w:tcPr>
+            <w:tcW w:w="1413" w:type="dxa"/>
+            <w:tcBorders>
+              <w:top w:val="single" w:sz="4" w:space="0" w:color="000000"/>
+              <w:left w:val="single" w:sz="4" w:space="0" w:color="000000"/>
+              <w:bottom w:val="single" w:sz="4" w:space="0" w:color="000000"/>
+              <w:right w:val="single" w:sz="4" w:space="0" w:color="000000"/>
+            </w:tcBorders>
+            <w:tcMar>
+              <w:top w:w="0" w:type="dxa"/>
+              <w:left w:w="115" w:type="dxa"/>
+              <w:bottom w:w="0" w:type="dxa"/>
+              <w:right w:w="115" w:type="dxa"/>
+            </w:tcMar>
+          </w:tcPr>
+          <w:p>
+            <w:pPr>
+              <w:rPr>
+                <w:sz w:val="20"/>
+                <w:szCs w:val="20"/>
+                <w:lang w:val="sv-SE"/>
+              </w:rPr>
+            </w:pPr>
+          </w:p>
+          <w:p>
+            <w:pPr>
+              <w:rPr>
+                <w:sz w:val="20"/>
+                <w:szCs w:val="20"/>
+              </w:rPr>
+            </w:pPr>
             <w:r>
               <w:rPr>
+                <w:sz w:val="20"/>
+                <w:szCs w:val="20"/>
+              </w:rPr>
+              <w:t>10</w:t>
+            </w:r>
+            <w:r>
+              <w:rPr>
+                <w:sz w:val="20"/>
+                <w:szCs w:val="20"/>
+              </w:rPr>
+              <w:t xml:space="preserve"> Desember </w:t>
+            </w:r>
+            <w:r>
+              <w:rPr>
+                <w:sz w:val="20"/>
+                <w:szCs w:val="20"/>
+              </w:rPr>
+              <w:t>2024</w:t>
+            </w:r>
+          </w:p>
+          <w:p>
+            <w:pPr>
+              <w:rPr>
+                <w:sz w:val="20"/>
+                <w:szCs w:val="20"/>
+              </w:rPr>
+            </w:pPr>
+          </w:p>
+        </w:tc>
+        <w:tc>
+          <w:tcPr>
+            <w:tcW w:w="4060" w:type="dxa"/>
+            <w:tcBorders>
+              <w:top w:val="single" w:sz="4" w:space="0" w:color="000000"/>
+              <w:left w:val="single" w:sz="4" w:space="0" w:color="000000"/>
+              <w:bottom w:val="single" w:sz="4" w:space="0" w:color="000000"/>
+              <w:right w:val="single" w:sz="4" w:space="0" w:color="000000"/>
+            </w:tcBorders>
+            <w:tcMar>
+              <w:top w:w="0" w:type="dxa"/>
+              <w:left w:w="115" w:type="dxa"/>
+              <w:bottom w:w="0" w:type="dxa"/>
+              <w:right w:w="115" w:type="dxa"/>
+            </w:tcMar>
+          </w:tcPr>
+          <w:p>
+            <w:pPr>
+              <w:numPr>
+                <w:ilvl w:val="0"/>
+                <w:numId w:val="4"/>
+              </w:numPr>
+              <w:pBdr>
+                <w:top w:val="nil"/>
+                <w:left w:val="nil"/>
+                <w:bottom w:val="nil"/>
+                <w:right w:val="nil"/>
+                <w:between w:val="nil"/>
+              </w:pBdr>
+              <w:spacing w:line="276" w:lineRule="auto"/>
+              <w:rPr>
+                <w:color w:val="000000"/>
+                <w:sz w:val="20"/>
+                <w:szCs w:val="20"/>
+                <w:lang w:val="sv-SE"/>
+              </w:rPr>
+            </w:pPr>
+            <w:r>
+              <w:rPr>
+                <w:color w:val="000000"/>
+                <w:sz w:val="20"/>
+                <w:szCs w:val="20"/>
+                <w:lang w:val="sv-SE"/>
+              </w:rPr>
+              <w:t>Analisa paper untuk finalisasi program, dengan metode dan acuan cara kalibrasi</w:t>
+            </w:r>
+          </w:p>
+        </w:tc>
+        <w:tc>
+          <w:tcPr>
+            <w:tcW w:w="3311" w:type="dxa"/>
+            <w:tcBorders>
+              <w:top w:val="single" w:sz="4" w:space="0" w:color="000000"/>
+              <w:left w:val="single" w:sz="4" w:space="0" w:color="000000"/>
+              <w:bottom w:val="single" w:sz="4" w:space="0" w:color="000000"/>
+              <w:right w:val="single" w:sz="4" w:space="0" w:color="000000"/>
+            </w:tcBorders>
+          </w:tcPr>
+          <w:p>
+            <w:pPr>
+              <w:rPr>
+                <w:sz w:val="20"/>
+                <w:szCs w:val="20"/>
+                <w:lang w:val="sv-SE"/>
+              </w:rPr>
+            </w:pPr>
+          </w:p>
+          <w:p>
+            <w:pPr>
+              <w:rPr>
+                <w:sz w:val="20"/>
+                <w:szCs w:val="20"/>
+                <w:lang w:val="sv-SE"/>
+              </w:rPr>
+            </w:pPr>
+            <w:r>
+              <w:rPr>
                 <w:noProof/>
               </w:rPr>
               <w:drawing>
-                <wp:inline distT="0" distB="0" distL="0" distR="0" wp14:anchorId="3E35CC8F" wp14:editId="0D8727EB">
+                <wp:inline distT="0" distB="0" distL="0" distR="0" wp14:anchorId="07075217" wp14:editId="72F1A5F5">
                   <wp:extent cx="1965325" cy="1226820"/>
                   <wp:effectExtent l="0" t="0" r="0" b="0"/>
-                  <wp:docPr id="1230260964" name="Picture 6"/>
+                  <wp:docPr id="206889200" name="Picture 6"/>
                   <wp:cNvGraphicFramePr>
                     <a:graphicFrameLocks xmlns:a="http://schemas.openxmlformats.org/drawingml/2006/main" noChangeAspect="1"/>
                   </wp:cNvGraphicFramePr>
@@ -721,7 +633,7 @@
                 <w:sz w:val="20"/>
                 <w:szCs w:val="20"/>
               </w:rPr>
-              <w:t>2</w:t>
+              <w:t>11</w:t>
             </w:r>
             <w:r>
               <w:rPr>
@@ -730,21 +642,12 @@
               </w:rPr>
               <w:t xml:space="preserve"> </w:t>
             </w:r>
-            <w:proofErr w:type="spellStart"/>
             <w:r>
               <w:rPr>
                 <w:sz w:val="20"/>
                 <w:szCs w:val="20"/>
               </w:rPr>
-              <w:t>Desember</w:t>
-            </w:r>
-            <w:proofErr w:type="spellEnd"/>
-            <w:r>
-              <w:rPr>
-                <w:sz w:val="20"/>
-                <w:szCs w:val="20"/>
-              </w:rPr>
-              <w:t xml:space="preserve"> </w:t>
+              <w:t xml:space="preserve">Desember </w:t>
             </w:r>
             <w:r>
               <w:rPr>
@@ -783,7 +686,7 @@
             <w:pPr>
               <w:numPr>
                 <w:ilvl w:val="0"/>
-                <w:numId w:val="4"/>
+                <w:numId w:val="5"/>
               </w:numPr>
               <w:pBdr>
                 <w:top w:val="nil"/>
@@ -800,7 +703,6 @@
                 <w:lang w:val="sv-SE"/>
               </w:rPr>
             </w:pPr>
-            <w:proofErr w:type="spellStart"/>
             <w:r>
               <w:rPr>
                 <w:color w:val="000000"/>
@@ -808,349 +710,37 @@
                 <w:szCs w:val="20"/>
                 <w:lang w:val="sv-SE"/>
               </w:rPr>
-              <w:t>Belajar</w:t>
+              <w:t>Vibration analisis untuk menentukan tingkat getaran</w:t>
             </w:r>
-            <w:proofErr w:type="spellEnd"/>
+          </w:p>
+        </w:tc>
+        <w:tc>
+          <w:tcPr>
+            <w:tcW w:w="3311" w:type="dxa"/>
+            <w:tcBorders>
+              <w:top w:val="single" w:sz="4" w:space="0" w:color="000000"/>
+              <w:left w:val="single" w:sz="4" w:space="0" w:color="000000"/>
+              <w:bottom w:val="single" w:sz="4" w:space="0" w:color="000000"/>
+              <w:right w:val="single" w:sz="4" w:space="0" w:color="000000"/>
+            </w:tcBorders>
+          </w:tcPr>
+          <w:p>
+            <w:pPr>
+              <w:rPr>
+                <w:sz w:val="20"/>
+                <w:szCs w:val="20"/>
+                <w:lang w:val="en-US"/>
+              </w:rPr>
+            </w:pPr>
             <w:r>
               <w:rPr>
-                <w:color w:val="000000"/>
-                <w:sz w:val="20"/>
-                <w:szCs w:val="20"/>
-                <w:lang w:val="sv-SE"/>
-              </w:rPr>
-              <w:t xml:space="preserve"> </w:t>
-            </w:r>
-            <w:proofErr w:type="spellStart"/>
-            <w:r>
-              <w:rPr>
-                <w:color w:val="000000"/>
-                <w:sz w:val="20"/>
-                <w:szCs w:val="20"/>
-                <w:lang w:val="sv-SE"/>
-              </w:rPr>
-              <w:t>mengenai</w:t>
-            </w:r>
-            <w:proofErr w:type="spellEnd"/>
-            <w:r>
-              <w:rPr>
-                <w:color w:val="000000"/>
-                <w:sz w:val="20"/>
-                <w:szCs w:val="20"/>
-                <w:lang w:val="sv-SE"/>
-              </w:rPr>
-              <w:t xml:space="preserve"> </w:t>
-            </w:r>
-            <w:proofErr w:type="spellStart"/>
-            <w:r>
-              <w:rPr>
-                <w:color w:val="000000"/>
-                <w:sz w:val="20"/>
-                <w:szCs w:val="20"/>
-                <w:lang w:val="sv-SE"/>
-              </w:rPr>
-              <w:t>kalkulasi</w:t>
-            </w:r>
-            <w:proofErr w:type="spellEnd"/>
-            <w:r>
-              <w:rPr>
-                <w:color w:val="000000"/>
-                <w:sz w:val="20"/>
-                <w:szCs w:val="20"/>
-                <w:lang w:val="sv-SE"/>
-              </w:rPr>
-              <w:t xml:space="preserve"> </w:t>
-            </w:r>
-            <w:proofErr w:type="spellStart"/>
-            <w:r>
-              <w:rPr>
-                <w:color w:val="000000"/>
-                <w:sz w:val="20"/>
-                <w:szCs w:val="20"/>
-                <w:lang w:val="sv-SE"/>
-              </w:rPr>
-              <w:t>richter</w:t>
-            </w:r>
-            <w:proofErr w:type="spellEnd"/>
-            <w:r>
-              <w:rPr>
-                <w:color w:val="000000"/>
-                <w:sz w:val="20"/>
-                <w:szCs w:val="20"/>
-                <w:lang w:val="sv-SE"/>
-              </w:rPr>
-              <w:t xml:space="preserve"> </w:t>
-            </w:r>
-            <w:proofErr w:type="gramStart"/>
-            <w:r>
-              <w:rPr>
-                <w:color w:val="000000"/>
-                <w:sz w:val="20"/>
-                <w:szCs w:val="20"/>
-                <w:lang w:val="sv-SE"/>
-              </w:rPr>
-              <w:t>d</w:t>
-            </w:r>
-            <w:r>
-              <w:rPr>
-                <w:color w:val="000000"/>
-                <w:sz w:val="20"/>
-                <w:szCs w:val="20"/>
-                <w:lang w:val="sv-SE"/>
-              </w:rPr>
-              <w:t>an</w:t>
-            </w:r>
-            <w:proofErr w:type="gramEnd"/>
-            <w:r>
-              <w:rPr>
-                <w:color w:val="000000"/>
-                <w:sz w:val="20"/>
-                <w:szCs w:val="20"/>
-                <w:lang w:val="sv-SE"/>
-              </w:rPr>
-              <w:t xml:space="preserve"> </w:t>
-            </w:r>
-            <w:proofErr w:type="spellStart"/>
-            <w:r>
-              <w:rPr>
-                <w:color w:val="000000"/>
-                <w:sz w:val="20"/>
-                <w:szCs w:val="20"/>
-                <w:lang w:val="sv-SE"/>
-              </w:rPr>
-              <w:t>magnitudo</w:t>
-            </w:r>
-            <w:proofErr w:type="spellEnd"/>
-          </w:p>
-          <w:p>
-            <w:pPr>
-              <w:numPr>
-                <w:ilvl w:val="0"/>
-                <w:numId w:val="4"/>
-              </w:numPr>
-              <w:pBdr>
-                <w:top w:val="nil"/>
-                <w:left w:val="nil"/>
-                <w:bottom w:val="nil"/>
-                <w:right w:val="nil"/>
-                <w:between w:val="nil"/>
-              </w:pBdr>
-              <w:spacing w:line="276" w:lineRule="auto"/>
-              <w:rPr>
-                <w:color w:val="000000"/>
-                <w:sz w:val="20"/>
-                <w:szCs w:val="20"/>
-                <w:lang w:val="sv-SE"/>
-              </w:rPr>
-            </w:pPr>
-            <w:proofErr w:type="spellStart"/>
-            <w:r>
-              <w:rPr>
-                <w:color w:val="000000"/>
-                <w:sz w:val="20"/>
-                <w:szCs w:val="20"/>
-                <w:lang w:val="sv-SE"/>
-              </w:rPr>
-              <w:t>R</w:t>
-            </w:r>
-            <w:r>
-              <w:rPr>
-                <w:color w:val="000000"/>
-                <w:sz w:val="20"/>
-                <w:szCs w:val="20"/>
-                <w:lang w:val="sv-SE"/>
-              </w:rPr>
-              <w:t>set</w:t>
-            </w:r>
-            <w:proofErr w:type="spellEnd"/>
-            <w:r>
-              <w:rPr>
-                <w:color w:val="000000"/>
-                <w:sz w:val="20"/>
-                <w:szCs w:val="20"/>
-                <w:lang w:val="sv-SE"/>
-              </w:rPr>
-              <w:t xml:space="preserve"> analog </w:t>
-            </w:r>
-            <w:proofErr w:type="spellStart"/>
-            <w:r>
-              <w:rPr>
-                <w:color w:val="000000"/>
-                <w:sz w:val="20"/>
-                <w:szCs w:val="20"/>
-                <w:lang w:val="sv-SE"/>
-              </w:rPr>
-              <w:t>device</w:t>
-            </w:r>
-            <w:proofErr w:type="spellEnd"/>
-            <w:r>
-              <w:rPr>
-                <w:color w:val="000000"/>
-                <w:sz w:val="20"/>
-                <w:szCs w:val="20"/>
-                <w:lang w:val="sv-SE"/>
-              </w:rPr>
-              <w:t xml:space="preserve">, minimum </w:t>
-            </w:r>
-            <w:proofErr w:type="spellStart"/>
-            <w:r>
-              <w:rPr>
-                <w:color w:val="000000"/>
-                <w:sz w:val="20"/>
-                <w:szCs w:val="20"/>
-                <w:lang w:val="sv-SE"/>
-              </w:rPr>
-              <w:t>sistem</w:t>
-            </w:r>
-            <w:proofErr w:type="spellEnd"/>
-            <w:r>
-              <w:rPr>
-                <w:color w:val="000000"/>
-                <w:sz w:val="20"/>
-                <w:szCs w:val="20"/>
-                <w:lang w:val="sv-SE"/>
-              </w:rPr>
-              <w:t xml:space="preserve"> </w:t>
-            </w:r>
-            <w:proofErr w:type="spellStart"/>
-            <w:r>
-              <w:rPr>
-                <w:color w:val="000000"/>
-                <w:sz w:val="20"/>
-                <w:szCs w:val="20"/>
-                <w:lang w:val="sv-SE"/>
-              </w:rPr>
-              <w:t>code</w:t>
-            </w:r>
-            <w:proofErr w:type="spellEnd"/>
-            <w:r>
-              <w:rPr>
-                <w:color w:val="000000"/>
-                <w:sz w:val="20"/>
-                <w:szCs w:val="20"/>
-                <w:lang w:val="sv-SE"/>
-              </w:rPr>
-              <w:t xml:space="preserve">, </w:t>
-            </w:r>
-            <w:proofErr w:type="spellStart"/>
-            <w:r>
-              <w:rPr>
-                <w:color w:val="000000"/>
-                <w:sz w:val="20"/>
-                <w:szCs w:val="20"/>
-                <w:lang w:val="sv-SE"/>
-              </w:rPr>
-              <w:t>untuk</w:t>
-            </w:r>
-            <w:proofErr w:type="spellEnd"/>
-            <w:r>
-              <w:rPr>
-                <w:color w:val="000000"/>
-                <w:sz w:val="20"/>
-                <w:szCs w:val="20"/>
-                <w:lang w:val="sv-SE"/>
-              </w:rPr>
-              <w:t xml:space="preserve"> </w:t>
-            </w:r>
-            <w:proofErr w:type="spellStart"/>
-            <w:r>
-              <w:rPr>
-                <w:color w:val="000000"/>
-                <w:sz w:val="20"/>
-                <w:szCs w:val="20"/>
-                <w:lang w:val="sv-SE"/>
-              </w:rPr>
-              <w:t>proses</w:t>
-            </w:r>
-            <w:proofErr w:type="spellEnd"/>
-            <w:r>
-              <w:rPr>
-                <w:color w:val="000000"/>
-                <w:sz w:val="20"/>
-                <w:szCs w:val="20"/>
-                <w:lang w:val="sv-SE"/>
-              </w:rPr>
-              <w:t xml:space="preserve"> </w:t>
-            </w:r>
-            <w:proofErr w:type="spellStart"/>
-            <w:r>
-              <w:rPr>
-                <w:color w:val="000000"/>
-                <w:sz w:val="20"/>
-                <w:szCs w:val="20"/>
-                <w:lang w:val="sv-SE"/>
-              </w:rPr>
-              <w:t>deteksi</w:t>
-            </w:r>
-            <w:proofErr w:type="spellEnd"/>
-            <w:r>
-              <w:rPr>
-                <w:color w:val="000000"/>
-                <w:sz w:val="20"/>
-                <w:szCs w:val="20"/>
-                <w:lang w:val="sv-SE"/>
-              </w:rPr>
-              <w:t xml:space="preserve"> </w:t>
-            </w:r>
-            <w:proofErr w:type="gramStart"/>
-            <w:r>
-              <w:rPr>
-                <w:color w:val="000000"/>
-                <w:sz w:val="20"/>
-                <w:szCs w:val="20"/>
-                <w:lang w:val="sv-SE"/>
-              </w:rPr>
-              <w:t>dan</w:t>
-            </w:r>
-            <w:proofErr w:type="gramEnd"/>
-            <w:r>
-              <w:rPr>
-                <w:color w:val="000000"/>
-                <w:sz w:val="20"/>
-                <w:szCs w:val="20"/>
-                <w:lang w:val="sv-SE"/>
-              </w:rPr>
-              <w:t xml:space="preserve"> </w:t>
-            </w:r>
-            <w:proofErr w:type="spellStart"/>
-            <w:r>
-              <w:rPr>
-                <w:color w:val="000000"/>
-                <w:sz w:val="20"/>
-                <w:szCs w:val="20"/>
-                <w:lang w:val="sv-SE"/>
-              </w:rPr>
-              <w:t>penskalaan</w:t>
-            </w:r>
-            <w:proofErr w:type="spellEnd"/>
-          </w:p>
-        </w:tc>
-        <w:tc>
-          <w:tcPr>
-            <w:tcW w:w="3311" w:type="dxa"/>
-            <w:tcBorders>
-              <w:top w:val="single" w:sz="4" w:space="0" w:color="000000"/>
-              <w:left w:val="single" w:sz="4" w:space="0" w:color="000000"/>
-              <w:bottom w:val="single" w:sz="4" w:space="0" w:color="000000"/>
-              <w:right w:val="single" w:sz="4" w:space="0" w:color="000000"/>
-            </w:tcBorders>
-          </w:tcPr>
-          <w:p>
-            <w:pPr>
-              <w:rPr>
-                <w:sz w:val="20"/>
-                <w:szCs w:val="20"/>
-                <w:lang w:val="sv-SE"/>
-              </w:rPr>
-            </w:pPr>
-            <w:r>
-              <w:rPr>
                 <w:noProof/>
               </w:rPr>
               <w:drawing>
-                <wp:inline distT="0" distB="0" distL="0" distR="0" wp14:anchorId="51BEA043" wp14:editId="434A1EAA">
-                  <wp:extent cx="1965325" cy="1226820"/>
+                <wp:inline distT="0" distB="0" distL="0" distR="0" wp14:anchorId="7A87E17B" wp14:editId="24873B10">
+                  <wp:extent cx="1965325" cy="1085850"/>
                   <wp:effectExtent l="0" t="0" r="0" b="0"/>
-                  <wp:docPr id="1906973072" name="Picture 8"/>
+                  <wp:docPr id="674887988" name="Picture 7"/>
                   <wp:cNvGraphicFramePr>
                     <a:graphicFrameLocks xmlns:a="http://schemas.openxmlformats.org/drawingml/2006/main" noChangeAspect="1"/>
                   </wp:cNvGraphicFramePr>
@@ -1158,7 +748,7 @@
                     <a:graphicData uri="http://schemas.openxmlformats.org/drawingml/2006/picture">
                       <pic:pic xmlns:pic="http://schemas.openxmlformats.org/drawingml/2006/picture">
                         <pic:nvPicPr>
-                          <pic:cNvPr id="0" name="Picture 12"/>
+                          <pic:cNvPr id="0" name="Picture 10"/>
                           <pic:cNvPicPr>
                             <a:picLocks noChangeAspect="1" noChangeArrowheads="1"/>
                           </pic:cNvPicPr>
@@ -1179,7 +769,7 @@
                         <pic:spPr bwMode="auto">
                           <a:xfrm>
                             <a:off x="0" y="0"/>
-                            <a:ext cx="1965325" cy="1226820"/>
+                            <a:ext cx="1965325" cy="1085850"/>
                           </a:xfrm>
                           <a:prstGeom prst="rect">
                             <a:avLst/>
@@ -1196,9 +786,164 @@
               </w:drawing>
             </w:r>
           </w:p>
-          <w:p>
-            <w:pPr>
-              <w:rPr>
+        </w:tc>
+        <w:tc>
+          <w:tcPr>
+            <w:tcW w:w="1671" w:type="dxa"/>
+            <w:tcBorders>
+              <w:top w:val="single" w:sz="4" w:space="0" w:color="000000"/>
+              <w:left w:val="single" w:sz="4" w:space="0" w:color="000000"/>
+              <w:bottom w:val="single" w:sz="4" w:space="0" w:color="000000"/>
+              <w:right w:val="single" w:sz="4" w:space="0" w:color="000000"/>
+            </w:tcBorders>
+          </w:tcPr>
+          <w:p>
+            <w:pPr>
+              <w:rPr>
+                <w:sz w:val="20"/>
+                <w:szCs w:val="20"/>
+                <w:lang w:val="en-US"/>
+              </w:rPr>
+            </w:pPr>
+          </w:p>
+        </w:tc>
+      </w:tr>
+      <w:tr>
+        <w:trPr>
+          <w:trHeight w:val="2573"/>
+        </w:trPr>
+        <w:tc>
+          <w:tcPr>
+            <w:tcW w:w="1413" w:type="dxa"/>
+            <w:tcBorders>
+              <w:top w:val="single" w:sz="4" w:space="0" w:color="000000"/>
+              <w:left w:val="single" w:sz="4" w:space="0" w:color="000000"/>
+              <w:bottom w:val="single" w:sz="4" w:space="0" w:color="000000"/>
+              <w:right w:val="single" w:sz="4" w:space="0" w:color="000000"/>
+            </w:tcBorders>
+            <w:tcMar>
+              <w:top w:w="0" w:type="dxa"/>
+              <w:left w:w="115" w:type="dxa"/>
+              <w:bottom w:w="0" w:type="dxa"/>
+              <w:right w:w="115" w:type="dxa"/>
+            </w:tcMar>
+          </w:tcPr>
+          <w:p>
+            <w:pPr>
+              <w:rPr>
+                <w:sz w:val="20"/>
+                <w:szCs w:val="20"/>
+                <w:lang w:val="en-US"/>
+              </w:rPr>
+            </w:pPr>
+          </w:p>
+          <w:p>
+            <w:pPr>
+              <w:rPr>
+                <w:sz w:val="20"/>
+                <w:szCs w:val="20"/>
+              </w:rPr>
+            </w:pPr>
+            <w:r>
+              <w:rPr>
+                <w:sz w:val="20"/>
+                <w:szCs w:val="20"/>
+              </w:rPr>
+              <w:t>12</w:t>
+            </w:r>
+            <w:r>
+              <w:rPr>
+                <w:sz w:val="20"/>
+                <w:szCs w:val="20"/>
+              </w:rPr>
+              <w:t xml:space="preserve"> Desember </w:t>
+            </w:r>
+            <w:r>
+              <w:rPr>
+                <w:sz w:val="20"/>
+                <w:szCs w:val="20"/>
+              </w:rPr>
+              <w:t>2024</w:t>
+            </w:r>
+          </w:p>
+          <w:p>
+            <w:pPr>
+              <w:rPr>
+                <w:sz w:val="20"/>
+                <w:szCs w:val="20"/>
+              </w:rPr>
+            </w:pPr>
+          </w:p>
+          <w:p>
+            <w:pPr>
+              <w:rPr>
+                <w:sz w:val="20"/>
+                <w:szCs w:val="20"/>
+              </w:rPr>
+            </w:pPr>
+          </w:p>
+        </w:tc>
+        <w:tc>
+          <w:tcPr>
+            <w:tcW w:w="4060" w:type="dxa"/>
+            <w:tcBorders>
+              <w:top w:val="single" w:sz="4" w:space="0" w:color="000000"/>
+              <w:left w:val="single" w:sz="4" w:space="0" w:color="000000"/>
+              <w:bottom w:val="single" w:sz="4" w:space="0" w:color="000000"/>
+              <w:right w:val="single" w:sz="4" w:space="0" w:color="000000"/>
+            </w:tcBorders>
+            <w:tcMar>
+              <w:top w:w="0" w:type="dxa"/>
+              <w:left w:w="115" w:type="dxa"/>
+              <w:bottom w:w="0" w:type="dxa"/>
+              <w:right w:w="115" w:type="dxa"/>
+            </w:tcMar>
+          </w:tcPr>
+          <w:p>
+            <w:pPr>
+              <w:numPr>
+                <w:ilvl w:val="0"/>
+                <w:numId w:val="1"/>
+              </w:numPr>
+              <w:pBdr>
+                <w:top w:val="nil"/>
+                <w:left w:val="nil"/>
+                <w:bottom w:val="nil"/>
+                <w:right w:val="nil"/>
+                <w:between w:val="nil"/>
+              </w:pBdr>
+              <w:spacing w:line="276" w:lineRule="auto"/>
+              <w:rPr>
+                <w:color w:val="000000"/>
+                <w:sz w:val="20"/>
+                <w:szCs w:val="20"/>
+              </w:rPr>
+            </w:pPr>
+            <w:r>
+              <w:rPr>
+                <w:color w:val="000000"/>
+                <w:sz w:val="20"/>
+                <w:szCs w:val="20"/>
+              </w:rPr>
+              <w:t>Inisialisasi Mendeley</w:t>
+            </w:r>
+          </w:p>
+          <w:p>
+            <w:pPr>
+              <w:numPr>
+                <w:ilvl w:val="0"/>
+                <w:numId w:val="1"/>
+              </w:numPr>
+              <w:pBdr>
+                <w:top w:val="nil"/>
+                <w:left w:val="nil"/>
+                <w:bottom w:val="nil"/>
+                <w:right w:val="nil"/>
+                <w:between w:val="nil"/>
+              </w:pBdr>
+              <w:spacing w:line="276" w:lineRule="auto"/>
+              <w:rPr>
+                <w:color w:val="000000"/>
                 <w:sz w:val="20"/>
                 <w:szCs w:val="20"/>
                 <w:lang w:val="sv-SE"/>
@@ -1206,13 +951,61 @@
             </w:pPr>
             <w:r>
               <w:rPr>
+                <w:color w:val="000000"/>
+                <w:sz w:val="20"/>
+                <w:szCs w:val="20"/>
+                <w:lang w:val="sv-SE"/>
+              </w:rPr>
+              <w:t>Melakukan pengambilan data dan u</w:t>
+            </w:r>
+            <w:r>
+              <w:rPr>
+                <w:color w:val="000000"/>
+                <w:sz w:val="20"/>
+                <w:szCs w:val="20"/>
+                <w:lang w:val="sv-SE"/>
+              </w:rPr>
+              <w:t>ji coba plot dari data</w:t>
+            </w:r>
+          </w:p>
+        </w:tc>
+        <w:tc>
+          <w:tcPr>
+            <w:tcW w:w="3311" w:type="dxa"/>
+            <w:tcBorders>
+              <w:top w:val="single" w:sz="4" w:space="0" w:color="000000"/>
+              <w:left w:val="single" w:sz="4" w:space="0" w:color="000000"/>
+              <w:bottom w:val="single" w:sz="4" w:space="0" w:color="000000"/>
+              <w:right w:val="single" w:sz="4" w:space="0" w:color="000000"/>
+            </w:tcBorders>
+          </w:tcPr>
+          <w:p>
+            <w:pPr>
+              <w:rPr>
+                <w:color w:val="000000"/>
+                <w:sz w:val="20"/>
+                <w:szCs w:val="20"/>
+                <w:lang w:val="sv-SE"/>
+              </w:rPr>
+            </w:pPr>
+          </w:p>
+          <w:p>
+            <w:pPr>
+              <w:rPr>
+                <w:color w:val="000000"/>
+                <w:sz w:val="20"/>
+                <w:szCs w:val="20"/>
+              </w:rPr>
+            </w:pPr>
+            <w:r>
+              <w:rPr>
                 <w:noProof/>
               </w:rPr>
               <w:drawing>
-                <wp:inline distT="0" distB="0" distL="0" distR="0" wp14:anchorId="23989799" wp14:editId="5BB17E60">
+                <wp:inline distT="0" distB="0" distL="0" distR="0" wp14:anchorId="6C5A7EA3" wp14:editId="3000AA04">
                   <wp:extent cx="1965325" cy="1226820"/>
                   <wp:effectExtent l="0" t="0" r="0" b="0"/>
-                  <wp:docPr id="1738794850" name="Picture 9"/>
+                  <wp:docPr id="382187686" name="Picture 10"/>
                   <wp:cNvGraphicFramePr>
                     <a:graphicFrameLocks xmlns:a="http://schemas.openxmlformats.org/drawingml/2006/main" noChangeAspect="1"/>
                   </wp:cNvGraphicFramePr>
@@ -1220,7 +1013,7 @@
                     <a:graphicData uri="http://schemas.openxmlformats.org/drawingml/2006/picture">
                       <pic:pic xmlns:pic="http://schemas.openxmlformats.org/drawingml/2006/picture">
                         <pic:nvPicPr>
-                          <pic:cNvPr id="0" name="Picture 14"/>
+                          <pic:cNvPr id="0" name="Picture 19"/>
                           <pic:cNvPicPr>
                             <a:picLocks noChangeAspect="1" noChangeArrowheads="1"/>
                           </pic:cNvPicPr>
@@ -1257,555 +1050,23 @@
                 </wp:inline>
               </w:drawing>
             </w:r>
-          </w:p>
-        </w:tc>
-        <w:tc>
-          <w:tcPr>
-            <w:tcW w:w="1671" w:type="dxa"/>
-            <w:tcBorders>
-              <w:top w:val="single" w:sz="4" w:space="0" w:color="000000"/>
-              <w:left w:val="single" w:sz="4" w:space="0" w:color="000000"/>
-              <w:bottom w:val="single" w:sz="4" w:space="0" w:color="000000"/>
-              <w:right w:val="single" w:sz="4" w:space="0" w:color="000000"/>
-            </w:tcBorders>
-          </w:tcPr>
-          <w:p>
-            <w:pPr>
-              <w:rPr>
-                <w:sz w:val="20"/>
-                <w:szCs w:val="20"/>
-                <w:lang w:val="sv-SE"/>
-              </w:rPr>
-            </w:pPr>
-          </w:p>
-        </w:tc>
-      </w:tr>
-      <w:tr>
-        <w:tc>
-          <w:tcPr>
-            <w:tcW w:w="1413" w:type="dxa"/>
-            <w:tcBorders>
-              <w:top w:val="single" w:sz="4" w:space="0" w:color="000000"/>
-              <w:left w:val="single" w:sz="4" w:space="0" w:color="000000"/>
-              <w:bottom w:val="single" w:sz="4" w:space="0" w:color="000000"/>
-              <w:right w:val="single" w:sz="4" w:space="0" w:color="000000"/>
-            </w:tcBorders>
-            <w:tcMar>
-              <w:top w:w="0" w:type="dxa"/>
-              <w:left w:w="115" w:type="dxa"/>
-              <w:bottom w:w="0" w:type="dxa"/>
-              <w:right w:w="115" w:type="dxa"/>
-            </w:tcMar>
-          </w:tcPr>
-          <w:p>
-            <w:pPr>
-              <w:rPr>
-                <w:sz w:val="20"/>
-                <w:szCs w:val="20"/>
-                <w:lang w:val="sv-SE"/>
-              </w:rPr>
-            </w:pPr>
-          </w:p>
-          <w:p>
-            <w:pPr>
-              <w:rPr>
-                <w:sz w:val="20"/>
-                <w:szCs w:val="20"/>
-              </w:rPr>
-            </w:pPr>
             <w:r>
               <w:rPr>
-                <w:sz w:val="20"/>
-                <w:szCs w:val="20"/>
-              </w:rPr>
-              <w:t>3</w:t>
-            </w:r>
-            <w:r>
-              <w:rPr>
-                <w:sz w:val="20"/>
-                <w:szCs w:val="20"/>
-              </w:rPr>
-              <w:t xml:space="preserve"> </w:t>
-            </w:r>
-            <w:proofErr w:type="spellStart"/>
-            <w:r>
-              <w:rPr>
-                <w:sz w:val="20"/>
-                <w:szCs w:val="20"/>
-              </w:rPr>
-              <w:t>Desember</w:t>
-            </w:r>
-            <w:proofErr w:type="spellEnd"/>
-            <w:r>
-              <w:rPr>
-                <w:sz w:val="20"/>
-                <w:szCs w:val="20"/>
-              </w:rPr>
-              <w:t xml:space="preserve"> </w:t>
-            </w:r>
-            <w:r>
-              <w:rPr>
-                <w:sz w:val="20"/>
-                <w:szCs w:val="20"/>
-              </w:rPr>
-              <w:t>2024</w:t>
-            </w:r>
-          </w:p>
-          <w:p>
-            <w:pPr>
-              <w:rPr>
-                <w:sz w:val="20"/>
-                <w:szCs w:val="20"/>
-              </w:rPr>
-            </w:pPr>
-          </w:p>
-        </w:tc>
-        <w:tc>
-          <w:tcPr>
-            <w:tcW w:w="4060" w:type="dxa"/>
-            <w:tcBorders>
-              <w:top w:val="single" w:sz="4" w:space="0" w:color="000000"/>
-              <w:left w:val="single" w:sz="4" w:space="0" w:color="000000"/>
-              <w:bottom w:val="single" w:sz="4" w:space="0" w:color="000000"/>
-              <w:right w:val="single" w:sz="4" w:space="0" w:color="000000"/>
-            </w:tcBorders>
-            <w:tcMar>
-              <w:top w:w="0" w:type="dxa"/>
-              <w:left w:w="115" w:type="dxa"/>
-              <w:bottom w:w="0" w:type="dxa"/>
-              <w:right w:w="115" w:type="dxa"/>
-            </w:tcMar>
-          </w:tcPr>
-          <w:p>
-            <w:pPr>
-              <w:numPr>
-                <w:ilvl w:val="0"/>
-                <w:numId w:val="5"/>
-              </w:numPr>
-              <w:pBdr>
-                <w:top w:val="nil"/>
-                <w:left w:val="nil"/>
-                <w:bottom w:val="nil"/>
-                <w:right w:val="nil"/>
-                <w:between w:val="nil"/>
-              </w:pBdr>
-              <w:spacing w:line="276" w:lineRule="auto"/>
-              <w:rPr>
-                <w:color w:val="000000"/>
-                <w:sz w:val="20"/>
-                <w:szCs w:val="20"/>
-                <w:lang w:val="en-US"/>
-              </w:rPr>
-            </w:pPr>
-            <w:r>
-              <w:rPr>
-                <w:color w:val="000000"/>
-                <w:sz w:val="20"/>
-                <w:szCs w:val="20"/>
-                <w:lang w:val="en-US"/>
-              </w:rPr>
-              <w:t xml:space="preserve">Debugging memory </w:t>
-            </w:r>
-            <w:proofErr w:type="spellStart"/>
-            <w:r>
-              <w:rPr>
-                <w:color w:val="000000"/>
-                <w:sz w:val="20"/>
-                <w:szCs w:val="20"/>
-                <w:lang w:val="en-US"/>
-              </w:rPr>
-              <w:t>alocator</w:t>
-            </w:r>
-            <w:proofErr w:type="spellEnd"/>
-            <w:r>
-              <w:rPr>
-                <w:color w:val="000000"/>
-                <w:sz w:val="20"/>
-                <w:szCs w:val="20"/>
-                <w:lang w:val="en-US"/>
-              </w:rPr>
-              <w:t xml:space="preserve"> error, d</w:t>
-            </w:r>
-            <w:r>
-              <w:rPr>
-                <w:color w:val="000000"/>
-                <w:sz w:val="20"/>
-                <w:szCs w:val="20"/>
-                <w:lang w:val="en-US"/>
-              </w:rPr>
-              <w:t xml:space="preserve">an </w:t>
-            </w:r>
-            <w:proofErr w:type="spellStart"/>
-            <w:r>
-              <w:rPr>
-                <w:color w:val="000000"/>
-                <w:sz w:val="20"/>
-                <w:szCs w:val="20"/>
-                <w:lang w:val="en-US"/>
-              </w:rPr>
-              <w:t>menswap</w:t>
-            </w:r>
-            <w:proofErr w:type="spellEnd"/>
-            <w:r>
-              <w:rPr>
-                <w:color w:val="000000"/>
-                <w:sz w:val="20"/>
-                <w:szCs w:val="20"/>
-                <w:lang w:val="en-US"/>
-              </w:rPr>
-              <w:t xml:space="preserve"> </w:t>
-            </w:r>
-            <w:proofErr w:type="spellStart"/>
-            <w:r>
-              <w:rPr>
-                <w:color w:val="000000"/>
-                <w:sz w:val="20"/>
-                <w:szCs w:val="20"/>
-                <w:lang w:val="en-US"/>
-              </w:rPr>
-              <w:t>fungsi</w:t>
-            </w:r>
-            <w:proofErr w:type="spellEnd"/>
-            <w:r>
-              <w:rPr>
-                <w:color w:val="000000"/>
-                <w:sz w:val="20"/>
-                <w:szCs w:val="20"/>
-                <w:lang w:val="en-US"/>
-              </w:rPr>
-              <w:t xml:space="preserve"> </w:t>
-            </w:r>
-            <w:proofErr w:type="spellStart"/>
-            <w:r>
-              <w:rPr>
-                <w:color w:val="000000"/>
-                <w:sz w:val="20"/>
-                <w:szCs w:val="20"/>
-                <w:lang w:val="en-US"/>
-              </w:rPr>
-              <w:t>antara</w:t>
-            </w:r>
-            <w:proofErr w:type="spellEnd"/>
-            <w:r>
-              <w:rPr>
-                <w:color w:val="000000"/>
-                <w:sz w:val="20"/>
-                <w:szCs w:val="20"/>
-                <w:lang w:val="en-US"/>
-              </w:rPr>
-              <w:t xml:space="preserve"> mpu6050 dan ADXL</w:t>
-            </w:r>
-          </w:p>
-          <w:p>
-            <w:pPr>
-              <w:numPr>
-                <w:ilvl w:val="0"/>
-                <w:numId w:val="5"/>
-              </w:numPr>
-              <w:pBdr>
-                <w:top w:val="nil"/>
-                <w:left w:val="nil"/>
-                <w:bottom w:val="nil"/>
-                <w:right w:val="nil"/>
-                <w:between w:val="nil"/>
-              </w:pBdr>
-              <w:spacing w:line="276" w:lineRule="auto"/>
-              <w:rPr>
-                <w:color w:val="000000"/>
-                <w:sz w:val="20"/>
-                <w:szCs w:val="20"/>
-                <w:lang w:val="en-US"/>
-              </w:rPr>
-            </w:pPr>
-            <w:proofErr w:type="spellStart"/>
-            <w:proofErr w:type="gramStart"/>
-            <w:r>
-              <w:rPr>
-                <w:color w:val="000000"/>
-                <w:sz w:val="20"/>
-                <w:szCs w:val="20"/>
-                <w:lang w:val="en-US"/>
-              </w:rPr>
-              <w:t>Config</w:t>
-            </w:r>
-            <w:r>
-              <w:rPr>
-                <w:color w:val="000000"/>
-                <w:sz w:val="20"/>
-                <w:szCs w:val="20"/>
-                <w:lang w:val="en-US"/>
-              </w:rPr>
-              <w:t>urasi</w:t>
-            </w:r>
-            <w:proofErr w:type="spellEnd"/>
-            <w:r>
-              <w:rPr>
-                <w:color w:val="000000"/>
-                <w:sz w:val="20"/>
-                <w:szCs w:val="20"/>
-                <w:lang w:val="en-US"/>
-              </w:rPr>
-              <w:t xml:space="preserve"> </w:t>
-            </w:r>
-            <w:r>
-              <w:rPr>
-                <w:color w:val="000000"/>
-                <w:sz w:val="20"/>
-                <w:szCs w:val="20"/>
-                <w:lang w:val="en-US"/>
-              </w:rPr>
-              <w:t xml:space="preserve"> </w:t>
-            </w:r>
-            <w:r>
-              <w:rPr>
-                <w:color w:val="000000"/>
-                <w:sz w:val="20"/>
-                <w:szCs w:val="20"/>
-                <w:lang w:val="en-US"/>
-              </w:rPr>
-              <w:t>ADXL</w:t>
-            </w:r>
-            <w:proofErr w:type="gramEnd"/>
-            <w:r>
-              <w:rPr>
-                <w:color w:val="000000"/>
-                <w:sz w:val="20"/>
-                <w:szCs w:val="20"/>
-                <w:lang w:val="en-US"/>
-              </w:rPr>
-              <w:t xml:space="preserve"> </w:t>
-            </w:r>
-            <w:r>
-              <w:rPr>
-                <w:color w:val="000000"/>
-                <w:sz w:val="20"/>
-                <w:szCs w:val="20"/>
-                <w:lang w:val="en-US"/>
-              </w:rPr>
-              <w:t xml:space="preserve">to Richter </w:t>
-            </w:r>
-            <w:proofErr w:type="spellStart"/>
-            <w:r>
-              <w:rPr>
-                <w:color w:val="000000"/>
-                <w:sz w:val="20"/>
-                <w:szCs w:val="20"/>
-                <w:lang w:val="en-US"/>
-              </w:rPr>
-              <w:t>dengan</w:t>
-            </w:r>
-            <w:proofErr w:type="spellEnd"/>
-            <w:r>
-              <w:rPr>
-                <w:color w:val="000000"/>
-                <w:sz w:val="20"/>
-                <w:szCs w:val="20"/>
-                <w:lang w:val="en-US"/>
-              </w:rPr>
-              <w:t xml:space="preserve"> dummy </w:t>
-            </w:r>
-            <w:proofErr w:type="spellStart"/>
-            <w:r>
-              <w:rPr>
-                <w:color w:val="000000"/>
-                <w:sz w:val="20"/>
-                <w:szCs w:val="20"/>
-                <w:lang w:val="en-US"/>
-              </w:rPr>
-              <w:t>episenter</w:t>
-            </w:r>
-            <w:proofErr w:type="spellEnd"/>
-          </w:p>
-          <w:p>
-            <w:pPr>
-              <w:numPr>
-                <w:ilvl w:val="0"/>
-                <w:numId w:val="5"/>
-              </w:numPr>
-              <w:pBdr>
-                <w:top w:val="nil"/>
-                <w:left w:val="nil"/>
-                <w:bottom w:val="nil"/>
-                <w:right w:val="nil"/>
-                <w:between w:val="nil"/>
-              </w:pBdr>
-              <w:spacing w:line="276" w:lineRule="auto"/>
-              <w:rPr>
-                <w:color w:val="000000"/>
-                <w:sz w:val="20"/>
-                <w:szCs w:val="20"/>
-                <w:lang w:val="sv-SE"/>
-              </w:rPr>
-            </w:pPr>
-            <w:proofErr w:type="spellStart"/>
-            <w:r>
-              <w:rPr>
-                <w:color w:val="000000"/>
-                <w:sz w:val="20"/>
-                <w:szCs w:val="20"/>
-                <w:lang w:val="sv-SE"/>
-              </w:rPr>
-              <w:t>Kalibrasi</w:t>
-            </w:r>
-            <w:proofErr w:type="spellEnd"/>
-            <w:r>
-              <w:rPr>
-                <w:color w:val="000000"/>
-                <w:sz w:val="20"/>
-                <w:szCs w:val="20"/>
-                <w:lang w:val="sv-SE"/>
-              </w:rPr>
-              <w:t xml:space="preserve"> display </w:t>
-            </w:r>
-            <w:proofErr w:type="spellStart"/>
-            <w:r>
-              <w:rPr>
-                <w:color w:val="000000"/>
-                <w:sz w:val="20"/>
-                <w:szCs w:val="20"/>
-                <w:lang w:val="sv-SE"/>
-              </w:rPr>
-              <w:t>Kemiringan</w:t>
-            </w:r>
-            <w:proofErr w:type="spellEnd"/>
-            <w:r>
-              <w:rPr>
-                <w:color w:val="000000"/>
-                <w:sz w:val="20"/>
-                <w:szCs w:val="20"/>
-                <w:lang w:val="sv-SE"/>
-              </w:rPr>
-              <w:t xml:space="preserve"> </w:t>
-            </w:r>
-            <w:proofErr w:type="spellStart"/>
-            <w:r>
-              <w:rPr>
-                <w:color w:val="000000"/>
-                <w:sz w:val="20"/>
-                <w:szCs w:val="20"/>
-                <w:lang w:val="sv-SE"/>
-              </w:rPr>
-              <w:t>Bangunan</w:t>
-            </w:r>
-            <w:proofErr w:type="spellEnd"/>
-            <w:r>
-              <w:rPr>
-                <w:color w:val="000000"/>
-                <w:sz w:val="20"/>
-                <w:szCs w:val="20"/>
-                <w:lang w:val="sv-SE"/>
-              </w:rPr>
-              <w:t xml:space="preserve"> </w:t>
-            </w:r>
-            <w:proofErr w:type="spellStart"/>
-            <w:r>
-              <w:rPr>
-                <w:color w:val="000000"/>
-                <w:sz w:val="20"/>
-                <w:szCs w:val="20"/>
-                <w:lang w:val="sv-SE"/>
-              </w:rPr>
-              <w:t>d</w:t>
-            </w:r>
-            <w:r>
-              <w:rPr>
-                <w:color w:val="000000"/>
-                <w:sz w:val="20"/>
-                <w:szCs w:val="20"/>
-                <w:lang w:val="sv-SE"/>
-              </w:rPr>
-              <w:t>engan</w:t>
-            </w:r>
-            <w:proofErr w:type="spellEnd"/>
-            <w:r>
-              <w:rPr>
-                <w:color w:val="000000"/>
-                <w:sz w:val="20"/>
-                <w:szCs w:val="20"/>
-                <w:lang w:val="sv-SE"/>
-              </w:rPr>
-              <w:t xml:space="preserve"> </w:t>
-            </w:r>
-            <w:proofErr w:type="spellStart"/>
-            <w:r>
-              <w:rPr>
-                <w:color w:val="000000"/>
-                <w:sz w:val="20"/>
-                <w:szCs w:val="20"/>
-                <w:lang w:val="sv-SE"/>
-              </w:rPr>
-              <w:t>satuan</w:t>
-            </w:r>
-            <w:proofErr w:type="spellEnd"/>
-            <w:r>
-              <w:rPr>
-                <w:color w:val="000000"/>
-                <w:sz w:val="20"/>
-                <w:szCs w:val="20"/>
-                <w:lang w:val="sv-SE"/>
-              </w:rPr>
-              <w:t xml:space="preserve"> radian </w:t>
-            </w:r>
-            <w:proofErr w:type="spellStart"/>
-            <w:r>
-              <w:rPr>
-                <w:color w:val="000000"/>
-                <w:sz w:val="20"/>
-                <w:szCs w:val="20"/>
-                <w:lang w:val="sv-SE"/>
-              </w:rPr>
-              <w:t>ke</w:t>
-            </w:r>
-            <w:proofErr w:type="spellEnd"/>
-            <w:r>
-              <w:rPr>
-                <w:color w:val="000000"/>
-                <w:sz w:val="20"/>
-                <w:szCs w:val="20"/>
-                <w:lang w:val="sv-SE"/>
-              </w:rPr>
-              <w:t xml:space="preserve"> </w:t>
-            </w:r>
-            <w:proofErr w:type="spellStart"/>
-            <w:r>
-              <w:rPr>
-                <w:color w:val="000000"/>
-                <w:sz w:val="20"/>
-                <w:szCs w:val="20"/>
-                <w:lang w:val="sv-SE"/>
-              </w:rPr>
-              <w:t>derajat</w:t>
-            </w:r>
-            <w:proofErr w:type="spellEnd"/>
-          </w:p>
-        </w:tc>
-        <w:tc>
-          <w:tcPr>
-            <w:tcW w:w="3311" w:type="dxa"/>
-            <w:tcBorders>
-              <w:top w:val="single" w:sz="4" w:space="0" w:color="000000"/>
-              <w:left w:val="single" w:sz="4" w:space="0" w:color="000000"/>
-              <w:bottom w:val="single" w:sz="4" w:space="0" w:color="000000"/>
-              <w:right w:val="single" w:sz="4" w:space="0" w:color="000000"/>
-            </w:tcBorders>
-          </w:tcPr>
-          <w:p>
-            <w:pPr>
-              <w:rPr>
-                <w:sz w:val="20"/>
-                <w:szCs w:val="20"/>
-                <w:lang w:val="en-US"/>
-              </w:rPr>
-            </w:pPr>
-            <w:r>
-              <w:rPr>
                 <w:noProof/>
               </w:rPr>
               <w:drawing>
-                <wp:inline distT="0" distB="0" distL="0" distR="0" wp14:anchorId="3498F66E" wp14:editId="3BFC5E11">
-                  <wp:extent cx="1965325" cy="1104900"/>
+                <wp:anchor distT="0" distB="0" distL="114300" distR="114300" simplePos="0" relativeHeight="251658240" behindDoc="0" locked="0" layoutInCell="1" allowOverlap="1" wp14:anchorId="60F9D730" wp14:editId="231321B4">
+                  <wp:simplePos x="0" y="0"/>
+                  <wp:positionH relativeFrom="column">
+                    <wp:posOffset>953</wp:posOffset>
+                  </wp:positionH>
+                  <wp:positionV relativeFrom="paragraph">
+                    <wp:posOffset>0</wp:posOffset>
+                  </wp:positionV>
+                  <wp:extent cx="1965325" cy="1226820"/>
                   <wp:effectExtent l="0" t="0" r="0" b="0"/>
-                  <wp:docPr id="1828872396" name="Picture 10"/>
+                  <wp:wrapTopAndBottom/>
+                  <wp:docPr id="1317942661" name="Picture 8"/>
                   <wp:cNvGraphicFramePr>
                     <a:graphicFrameLocks xmlns:a="http://schemas.openxmlformats.org/drawingml/2006/main" noChangeAspect="1"/>
                   </wp:cNvGraphicFramePr>
@@ -1813,7 +1074,7 @@
                     <a:graphicData uri="http://schemas.openxmlformats.org/drawingml/2006/picture">
                       <pic:pic xmlns:pic="http://schemas.openxmlformats.org/drawingml/2006/picture">
                         <pic:nvPicPr>
-                          <pic:cNvPr id="0" name="Picture 16"/>
+                          <pic:cNvPr id="0" name="Picture 12"/>
                           <pic:cNvPicPr>
                             <a:picLocks noChangeAspect="1" noChangeArrowheads="1"/>
                           </pic:cNvPicPr>
@@ -1834,7 +1095,7 @@
                         <pic:spPr bwMode="auto">
                           <a:xfrm>
                             <a:off x="0" y="0"/>
-                            <a:ext cx="1965325" cy="1104900"/>
+                            <a:ext cx="1965325" cy="1226820"/>
                           </a:xfrm>
                           <a:prstGeom prst="rect">
                             <a:avLst/>
@@ -1847,7 +1108,7 @@
                       </pic:pic>
                     </a:graphicData>
                   </a:graphic>
-                </wp:inline>
+                </wp:anchor>
               </w:drawing>
             </w:r>
           </w:p>
@@ -1865,9 +1126,9 @@
           <w:p>
             <w:pPr>
               <w:rPr>
-                <w:sz w:val="20"/>
-                <w:szCs w:val="20"/>
-                <w:lang w:val="en-US"/>
+                <w:color w:val="000000"/>
+                <w:sz w:val="20"/>
+                <w:szCs w:val="20"/>
               </w:rPr>
             </w:pPr>
           </w:p>
@@ -1895,15 +1156,6 @@
               <w:rPr>
                 <w:sz w:val="20"/>
                 <w:szCs w:val="20"/>
-                <w:lang w:val="en-US"/>
-              </w:rPr>
-            </w:pPr>
-          </w:p>
-          <w:p>
-            <w:pPr>
-              <w:rPr>
-                <w:sz w:val="20"/>
-                <w:szCs w:val="20"/>
               </w:rPr>
             </w:pPr>
             <w:r>
@@ -1911,191 +1163,15 @@
                 <w:sz w:val="20"/>
                 <w:szCs w:val="20"/>
               </w:rPr>
-              <w:t xml:space="preserve">4 </w:t>
-            </w:r>
-            <w:proofErr w:type="spellStart"/>
-            <w:r>
-              <w:rPr>
-                <w:sz w:val="20"/>
-                <w:szCs w:val="20"/>
-              </w:rPr>
-              <w:t>Desember</w:t>
-            </w:r>
-            <w:proofErr w:type="spellEnd"/>
-            <w:r>
-              <w:rPr>
-                <w:sz w:val="20"/>
-                <w:szCs w:val="20"/>
-              </w:rPr>
-              <w:t xml:space="preserve"> </w:t>
+              <w:lastRenderedPageBreak/>
+              <w:t xml:space="preserve">13 </w:t>
             </w:r>
             <w:r>
               <w:rPr>
                 <w:sz w:val="20"/>
                 <w:szCs w:val="20"/>
               </w:rPr>
-              <w:t>2024</w:t>
-            </w:r>
-          </w:p>
-          <w:p>
-            <w:pPr>
-              <w:rPr>
-                <w:sz w:val="20"/>
-                <w:szCs w:val="20"/>
-              </w:rPr>
-            </w:pPr>
-          </w:p>
-          <w:p>
-            <w:pPr>
-              <w:rPr>
-                <w:sz w:val="20"/>
-                <w:szCs w:val="20"/>
-              </w:rPr>
-            </w:pPr>
-          </w:p>
-        </w:tc>
-        <w:tc>
-          <w:tcPr>
-            <w:tcW w:w="4060" w:type="dxa"/>
-            <w:tcBorders>
-              <w:top w:val="single" w:sz="4" w:space="0" w:color="000000"/>
-              <w:left w:val="single" w:sz="4" w:space="0" w:color="000000"/>
-              <w:bottom w:val="single" w:sz="4" w:space="0" w:color="000000"/>
-              <w:right w:val="single" w:sz="4" w:space="0" w:color="000000"/>
-            </w:tcBorders>
-            <w:tcMar>
-              <w:top w:w="0" w:type="dxa"/>
-              <w:left w:w="115" w:type="dxa"/>
-              <w:bottom w:w="0" w:type="dxa"/>
-              <w:right w:w="115" w:type="dxa"/>
-            </w:tcMar>
-          </w:tcPr>
-          <w:p>
-            <w:pPr>
-              <w:numPr>
-                <w:ilvl w:val="0"/>
-                <w:numId w:val="1"/>
-              </w:numPr>
-              <w:pBdr>
-                <w:top w:val="nil"/>
-                <w:left w:val="nil"/>
-                <w:bottom w:val="nil"/>
-                <w:right w:val="nil"/>
-                <w:between w:val="nil"/>
-              </w:pBdr>
-              <w:spacing w:line="276" w:lineRule="auto"/>
-              <w:rPr>
-                <w:color w:val="000000"/>
-                <w:sz w:val="20"/>
-                <w:szCs w:val="20"/>
-              </w:rPr>
-            </w:pPr>
-            <w:r>
-              <w:rPr>
-                <w:color w:val="000000"/>
-                <w:sz w:val="20"/>
-                <w:szCs w:val="20"/>
-              </w:rPr>
-              <w:t>Sakit</w:t>
-            </w:r>
-          </w:p>
-        </w:tc>
-        <w:tc>
-          <w:tcPr>
-            <w:tcW w:w="3311" w:type="dxa"/>
-            <w:tcBorders>
-              <w:top w:val="single" w:sz="4" w:space="0" w:color="000000"/>
-              <w:left w:val="single" w:sz="4" w:space="0" w:color="000000"/>
-              <w:bottom w:val="single" w:sz="4" w:space="0" w:color="000000"/>
-              <w:right w:val="single" w:sz="4" w:space="0" w:color="000000"/>
-            </w:tcBorders>
-          </w:tcPr>
-          <w:p>
-            <w:pPr>
-              <w:rPr>
-                <w:color w:val="000000"/>
-                <w:sz w:val="20"/>
-                <w:szCs w:val="20"/>
-              </w:rPr>
-            </w:pPr>
-          </w:p>
-          <w:p>
-            <w:pPr>
-              <w:rPr>
-                <w:color w:val="000000"/>
-                <w:sz w:val="20"/>
-                <w:szCs w:val="20"/>
-              </w:rPr>
-            </w:pPr>
-          </w:p>
-        </w:tc>
-        <w:tc>
-          <w:tcPr>
-            <w:tcW w:w="1671" w:type="dxa"/>
-            <w:tcBorders>
-              <w:top w:val="single" w:sz="4" w:space="0" w:color="000000"/>
-              <w:left w:val="single" w:sz="4" w:space="0" w:color="000000"/>
-              <w:bottom w:val="single" w:sz="4" w:space="0" w:color="000000"/>
-              <w:right w:val="single" w:sz="4" w:space="0" w:color="000000"/>
-            </w:tcBorders>
-          </w:tcPr>
-          <w:p>
-            <w:pPr>
-              <w:rPr>
-                <w:color w:val="000000"/>
-                <w:sz w:val="20"/>
-                <w:szCs w:val="20"/>
-              </w:rPr>
-            </w:pPr>
-          </w:p>
-        </w:tc>
-      </w:tr>
-      <w:tr>
-        <w:tc>
-          <w:tcPr>
-            <w:tcW w:w="1413" w:type="dxa"/>
-            <w:tcBorders>
-              <w:top w:val="single" w:sz="4" w:space="0" w:color="000000"/>
-              <w:left w:val="single" w:sz="4" w:space="0" w:color="000000"/>
-              <w:bottom w:val="single" w:sz="4" w:space="0" w:color="000000"/>
-              <w:right w:val="single" w:sz="4" w:space="0" w:color="000000"/>
-            </w:tcBorders>
-            <w:tcMar>
-              <w:top w:w="0" w:type="dxa"/>
-              <w:left w:w="115" w:type="dxa"/>
-              <w:bottom w:w="0" w:type="dxa"/>
-              <w:right w:w="115" w:type="dxa"/>
-            </w:tcMar>
-          </w:tcPr>
-          <w:p>
-            <w:pPr>
-              <w:rPr>
-                <w:sz w:val="20"/>
-                <w:szCs w:val="20"/>
-              </w:rPr>
-            </w:pPr>
-            <w:r>
-              <w:rPr>
-                <w:sz w:val="20"/>
-                <w:szCs w:val="20"/>
-              </w:rPr>
-              <w:t xml:space="preserve">5 </w:t>
-            </w:r>
-            <w:proofErr w:type="spellStart"/>
-            <w:r>
-              <w:rPr>
-                <w:sz w:val="20"/>
-                <w:szCs w:val="20"/>
-              </w:rPr>
-              <w:t>Desember</w:t>
-            </w:r>
-            <w:proofErr w:type="spellEnd"/>
-            <w:r>
-              <w:rPr>
-                <w:sz w:val="20"/>
-                <w:szCs w:val="20"/>
-              </w:rPr>
-              <w:t xml:space="preserve"> </w:t>
+              <w:t xml:space="preserve"> Desember </w:t>
             </w:r>
             <w:r>
               <w:rPr>
@@ -2155,6 +1231,7 @@
                 <w:color w:val="000000"/>
                 <w:sz w:val="20"/>
                 <w:szCs w:val="20"/>
+                <w:lang w:val="sv-SE"/>
               </w:rPr>
             </w:pPr>
             <w:r>
@@ -2162,8 +1239,8 @@
                 <w:color w:val="000000"/>
                 <w:sz w:val="20"/>
                 <w:szCs w:val="20"/>
-              </w:rPr>
-              <w:lastRenderedPageBreak/>
+                <w:lang w:val="sv-SE"/>
+              </w:rPr>
               <w:t xml:space="preserve"> </w:t>
             </w:r>
             <w:r>
@@ -2171,9 +1248,19 @@
                 <w:color w:val="000000"/>
                 <w:sz w:val="20"/>
                 <w:szCs w:val="20"/>
-              </w:rPr>
-              <w:t>Sakit</w:t>
+                <w:lang w:val="sv-SE"/>
+              </w:rPr>
+              <w:t>Finalisasi program , untuk mengubah pa</w:t>
             </w:r>
+            <w:r>
+              <w:rPr>
+                <w:color w:val="000000"/>
+                <w:sz w:val="20"/>
+                <w:szCs w:val="20"/>
+                <w:lang w:val="sv-SE"/>
+              </w:rPr>
+              <w:t>rameter, dan sistem kalman</w:t>
+            </w:r>
           </w:p>
         </w:tc>
         <w:tc>
@@ -2194,6 +1281,48 @@
                 <w:szCs w:val="20"/>
               </w:rPr>
             </w:pPr>
+            <w:r>
+              <w:rPr>
+                <w:color w:val="000000"/>
+                <w:sz w:val="20"/>
+                <w:szCs w:val="20"/>
+              </w:rPr>
+              <w:drawing>
+                <wp:inline distT="0" distB="0" distL="0" distR="0" wp14:anchorId="42B23FDF" wp14:editId="4B4933D7">
+                  <wp:extent cx="1965325" cy="1499235"/>
+                  <wp:effectExtent l="0" t="0" r="0" b="5715"/>
+                  <wp:docPr id="572009933" name="Picture 1"/>
+                  <wp:cNvGraphicFramePr>
+                    <a:graphicFrameLocks xmlns:a="http://schemas.openxmlformats.org/drawingml/2006/main" noChangeAspect="1"/>
+                  </wp:cNvGraphicFramePr>
+                  <a:graphic xmlns:a="http://schemas.openxmlformats.org/drawingml/2006/main">
+                    <a:graphicData uri="http://schemas.openxmlformats.org/drawingml/2006/picture">
+                      <pic:pic xmlns:pic="http://schemas.openxmlformats.org/drawingml/2006/picture">
+                        <pic:nvPicPr>
+                          <pic:cNvPr id="572009933" name=""/>
+                          <pic:cNvPicPr/>
+                        </pic:nvPicPr>
+                        <pic:blipFill>
+                          <a:blip r:embed="rId13"/>
+                          <a:stretch>
+                            <a:fillRect/>
+                          </a:stretch>
+                        </pic:blipFill>
+                        <pic:spPr>
+                          <a:xfrm>
+                            <a:off x="0" y="0"/>
+                            <a:ext cx="1965325" cy="1499235"/>
+                          </a:xfrm>
+                          <a:prstGeom prst="rect">
+                            <a:avLst/>
+                          </a:prstGeom>
+                        </pic:spPr>
+                      </pic:pic>
+                    </a:graphicData>
+                  </a:graphic>
+                </wp:inline>
+              </w:drawing>
+            </w:r>
           </w:p>
         </w:tc>
         <w:tc>
@@ -3535,8 +2664,8 @@
       </w:pPr>
     </w:p>
     <w:sectPr>
-      <w:headerReference w:type="default" r:id="rId13"/>
-      <w:footerReference w:type="default" r:id="rId14"/>
+      <w:headerReference w:type="default" r:id="rId14"/>
+      <w:footerReference w:type="default" r:id="rId15"/>
       <w:pgSz w:w="11906" w:h="16838"/>
       <w:pgMar w:top="720" w:right="720" w:bottom="720" w:left="720" w:header="709" w:footer="709" w:gutter="0"/>
       <w:pgNumType w:start="1"/>

</xml_diff>